<commit_message>
a few more hints and caveats on Enabling Remoting lab
</commit_message>
<xml_diff>
--- a/CYBER360-Lab-Enabling-PSRemoting.docx
+++ b/CYBER360-Lab-Enabling-PSRemoting.docx
@@ -607,7 +607,23 @@
           <w:sz w:val="22"/>
           <w:szCs w:val="22"/>
         </w:rPr>
-        <w:t>Enable PSRemoting on each machine</w:t>
+        <w:t xml:space="preserve">Enable </w:t>
+      </w:r>
+      <w:proofErr w:type="spellStart"/>
+      <w:r>
+        <w:rPr>
+          <w:sz w:val="22"/>
+          <w:szCs w:val="22"/>
+        </w:rPr>
+        <w:t>PSRemoting</w:t>
+      </w:r>
+      <w:proofErr w:type="spellEnd"/>
+      <w:r>
+        <w:rPr>
+          <w:sz w:val="22"/>
+          <w:szCs w:val="22"/>
+        </w:rPr>
+        <w:t xml:space="preserve"> on each machine</w:t>
       </w:r>
       <w:r>
         <w:rPr>
@@ -667,8 +683,19 @@
           <w:sz w:val="22"/>
           <w:szCs w:val="22"/>
         </w:rPr>
-        <w:t>New-PSSession</w:t>
-      </w:r>
+        <w:t>New-</w:t>
+      </w:r>
+      <w:proofErr w:type="spellStart"/>
+      <w:r>
+        <w:rPr>
+          <w:b/>
+          <w:bCs/>
+          <w:sz w:val="22"/>
+          <w:szCs w:val="22"/>
+        </w:rPr>
+        <w:t>PSSession</w:t>
+      </w:r>
+      <w:proofErr w:type="spellEnd"/>
       <w:r>
         <w:rPr>
           <w:sz w:val="22"/>
@@ -738,7 +765,23 @@
           <w:sz w:val="22"/>
           <w:szCs w:val="22"/>
         </w:rPr>
-        <w:t xml:space="preserve">complete this lab, use the instructions in textbook chapter 3, as well as the PSRemoting skills you practiced in your homework exercises. Also, </w:t>
+        <w:t xml:space="preserve">complete this lab, use the instructions in textbook chapter 3, as well as the </w:t>
+      </w:r>
+      <w:proofErr w:type="spellStart"/>
+      <w:r>
+        <w:rPr>
+          <w:sz w:val="22"/>
+          <w:szCs w:val="22"/>
+        </w:rPr>
+        <w:t>PSRemoting</w:t>
+      </w:r>
+      <w:proofErr w:type="spellEnd"/>
+      <w:r>
+        <w:rPr>
+          <w:sz w:val="22"/>
+          <w:szCs w:val="22"/>
+        </w:rPr>
+        <w:t xml:space="preserve"> skills you practiced in your homework exercises. Also, </w:t>
       </w:r>
       <w:r>
         <w:rPr>
@@ -1661,6 +1704,7 @@
         </w:rPr>
         <w:t xml:space="preserve"> account: </w:t>
       </w:r>
+      <w:proofErr w:type="spellStart"/>
       <w:r>
         <w:rPr>
           <w:b/>
@@ -1670,6 +1714,7 @@
         </w:rPr>
         <w:t>ps</w:t>
       </w:r>
+      <w:proofErr w:type="spellEnd"/>
       <w:r>
         <w:rPr>
           <w:sz w:val="22"/>
@@ -1691,6 +1736,7 @@
         </w:rPr>
         <w:t xml:space="preserve"> </w:t>
       </w:r>
+      <w:proofErr w:type="spellStart"/>
       <w:r>
         <w:rPr>
           <w:b/>
@@ -1698,7 +1744,17 @@
           <w:sz w:val="22"/>
           <w:szCs w:val="22"/>
         </w:rPr>
-        <w:t>PowerShellRocks!</w:t>
+        <w:t>PowerShellRocks</w:t>
+      </w:r>
+      <w:proofErr w:type="spellEnd"/>
+      <w:r>
+        <w:rPr>
+          <w:b/>
+          <w:bCs/>
+          <w:sz w:val="22"/>
+          <w:szCs w:val="22"/>
+        </w:rPr>
+        <w:t>!</w:t>
       </w:r>
       <w:r>
         <w:rPr>
@@ -1729,7 +1785,29 @@
           <w:sz w:val="22"/>
           <w:szCs w:val="22"/>
         </w:rPr>
-        <w:t>ssh ps@</w:t>
+        <w:t xml:space="preserve">ssh </w:t>
+      </w:r>
+      <w:proofErr w:type="spellStart"/>
+      <w:r>
+        <w:rPr>
+          <w:rFonts w:ascii="Consolas" w:hAnsi="Consolas"/>
+          <w:b/>
+          <w:bCs/>
+          <w:sz w:val="22"/>
+          <w:szCs w:val="22"/>
+        </w:rPr>
+        <w:t>ps</w:t>
+      </w:r>
+      <w:proofErr w:type="spellEnd"/>
+      <w:r>
+        <w:rPr>
+          <w:rFonts w:ascii="Consolas" w:hAnsi="Consolas"/>
+          <w:b/>
+          <w:bCs/>
+          <w:sz w:val="22"/>
+          <w:szCs w:val="22"/>
+        </w:rPr>
+        <w:t>@</w:t>
       </w:r>
       <w:r>
         <w:rPr>
@@ -1932,6 +2010,7 @@
         </w:rPr>
         <w:t xml:space="preserve">has the same </w:t>
       </w:r>
+      <w:proofErr w:type="spellStart"/>
       <w:r>
         <w:rPr>
           <w:b/>
@@ -1941,6 +2020,7 @@
         </w:rPr>
         <w:t>ps</w:t>
       </w:r>
+      <w:proofErr w:type="spellEnd"/>
       <w:r>
         <w:rPr>
           <w:sz w:val="22"/>
@@ -1962,6 +2042,7 @@
         </w:rPr>
         <w:t xml:space="preserve">and </w:t>
       </w:r>
+      <w:proofErr w:type="spellStart"/>
       <w:r>
         <w:rPr>
           <w:b/>
@@ -1969,7 +2050,17 @@
           <w:sz w:val="22"/>
           <w:szCs w:val="22"/>
         </w:rPr>
-        <w:t>PowerShellRocks!</w:t>
+        <w:t>PowerShellRocks</w:t>
+      </w:r>
+      <w:proofErr w:type="spellEnd"/>
+      <w:r>
+        <w:rPr>
+          <w:b/>
+          <w:bCs/>
+          <w:sz w:val="22"/>
+          <w:szCs w:val="22"/>
+        </w:rPr>
+        <w:t>!</w:t>
       </w:r>
       <w:r>
         <w:rPr>
@@ -2500,6 +2591,7 @@
         </w:rPr>
         <w:t xml:space="preserve">the </w:t>
       </w:r>
+      <w:proofErr w:type="spellStart"/>
       <w:r>
         <w:rPr>
           <w:b/>
@@ -2518,6 +2610,7 @@
         </w:rPr>
         <w:t>udo</w:t>
       </w:r>
+      <w:proofErr w:type="spellEnd"/>
       <w:r>
         <w:rPr>
           <w:sz w:val="22"/>
@@ -2611,6 +2704,7 @@
         </w:rPr>
         <w:t xml:space="preserve"> edit the </w:t>
       </w:r>
+      <w:proofErr w:type="spellStart"/>
       <w:r>
         <w:rPr>
           <w:b/>
@@ -2620,6 +2714,7 @@
         </w:rPr>
         <w:t>sudoers</w:t>
       </w:r>
+      <w:proofErr w:type="spellEnd"/>
       <w:r>
         <w:rPr>
           <w:sz w:val="22"/>
@@ -2693,6 +2788,7 @@
         </w:rPr>
         <w:t xml:space="preserve"> configure </w:t>
       </w:r>
+      <w:proofErr w:type="spellStart"/>
       <w:r>
         <w:rPr>
           <w:b/>
@@ -2702,6 +2798,7 @@
         </w:rPr>
         <w:t>sudo</w:t>
       </w:r>
+      <w:proofErr w:type="spellEnd"/>
       <w:r>
         <w:rPr>
           <w:sz w:val="22"/>
@@ -2770,7 +2867,23 @@
           <w:sz w:val="22"/>
           <w:szCs w:val="22"/>
         </w:rPr>
-        <w:t xml:space="preserve">textbook chatper 4 for </w:t>
+        <w:t xml:space="preserve">textbook </w:t>
+      </w:r>
+      <w:proofErr w:type="spellStart"/>
+      <w:r>
+        <w:rPr>
+          <w:sz w:val="22"/>
+          <w:szCs w:val="22"/>
+        </w:rPr>
+        <w:t>chatper</w:t>
+      </w:r>
+      <w:proofErr w:type="spellEnd"/>
+      <w:r>
+        <w:rPr>
+          <w:sz w:val="22"/>
+          <w:szCs w:val="22"/>
+        </w:rPr>
+        <w:t xml:space="preserve"> 4 for </w:t>
       </w:r>
       <w:r>
         <w:rPr>
@@ -3228,6 +3341,53 @@
     </w:p>
     <w:p>
       <w:pPr>
+        <w:rPr>
+          <w:sz w:val="22"/>
+          <w:szCs w:val="22"/>
+        </w:rPr>
+      </w:pPr>
+      <w:r>
+        <w:rPr>
+          <w:sz w:val="22"/>
+          <w:szCs w:val="22"/>
+        </w:rPr>
+        <w:t xml:space="preserve">Your team’s Windows and Linux VMs are not joined to any domain, so there is no Kerberos ticketing service on either of them to handle authentication between computers. Instead, you’ll need to handle authentication yourself. Between the Windows computers (the jump server and your Windows lab machine), you can use </w:t>
+      </w:r>
+      <w:proofErr w:type="spellStart"/>
+      <w:r>
+        <w:rPr>
+          <w:sz w:val="22"/>
+          <w:szCs w:val="22"/>
+        </w:rPr>
+        <w:t>PSCredential</w:t>
+      </w:r>
+      <w:proofErr w:type="spellEnd"/>
+      <w:r>
+        <w:rPr>
+          <w:sz w:val="22"/>
+          <w:szCs w:val="22"/>
+        </w:rPr>
+        <w:t xml:space="preserve"> objects transported over </w:t>
+      </w:r>
+      <w:proofErr w:type="spellStart"/>
+      <w:r>
+        <w:rPr>
+          <w:sz w:val="22"/>
+          <w:szCs w:val="22"/>
+        </w:rPr>
+        <w:t>WSman</w:t>
+      </w:r>
+      <w:proofErr w:type="spellEnd"/>
+      <w:r>
+        <w:rPr>
+          <w:sz w:val="22"/>
+          <w:szCs w:val="22"/>
+        </w:rPr>
+        <w:t xml:space="preserve"> for authentication. Between either of those Windows computers and your Linux computer, you will use SSH for authentication.</w:t>
+      </w:r>
+    </w:p>
+    <w:p>
+      <w:pPr>
         <w:pStyle w:val="ListParagraph"/>
         <w:numPr>
           <w:ilvl w:val="0"/>
@@ -3244,7 +3404,91 @@
           <w:sz w:val="22"/>
           <w:szCs w:val="22"/>
         </w:rPr>
-        <w:t xml:space="preserve">Figure out and use PowerShell to create objects of type PSCredential. Create a valid credential object that represents your domain account on the jump server. Create valid credential objects that represent your new local account on both of your team’s independent lab VMs. </w:t>
+        <w:t xml:space="preserve">Figure out and use PowerShell to create objects of type </w:t>
+      </w:r>
+      <w:proofErr w:type="spellStart"/>
+      <w:r>
+        <w:rPr>
+          <w:sz w:val="22"/>
+          <w:szCs w:val="22"/>
+        </w:rPr>
+        <w:t>PSCredential</w:t>
+      </w:r>
+      <w:proofErr w:type="spellEnd"/>
+      <w:r>
+        <w:rPr>
+          <w:sz w:val="22"/>
+          <w:szCs w:val="22"/>
+        </w:rPr>
+        <w:t>. Create a valid credential object that represents your domain account on the jump server. Create valid credential objects that represent your new local account</w:t>
+      </w:r>
+      <w:r>
+        <w:rPr>
+          <w:sz w:val="22"/>
+          <w:szCs w:val="22"/>
+        </w:rPr>
+        <w:t>s</w:t>
+      </w:r>
+      <w:r>
+        <w:rPr>
+          <w:sz w:val="22"/>
+          <w:szCs w:val="22"/>
+        </w:rPr>
+        <w:t xml:space="preserve"> on your team’s independent </w:t>
+      </w:r>
+      <w:r>
+        <w:rPr>
+          <w:sz w:val="22"/>
+          <w:szCs w:val="22"/>
+        </w:rPr>
+        <w:t>Windows</w:t>
+      </w:r>
+      <w:r>
+        <w:rPr>
+          <w:sz w:val="22"/>
+          <w:szCs w:val="22"/>
+        </w:rPr>
+        <w:t xml:space="preserve"> VM. </w:t>
+      </w:r>
+      <w:r>
+        <w:rPr>
+          <w:sz w:val="22"/>
+          <w:szCs w:val="22"/>
+        </w:rPr>
+        <w:t>(</w:t>
+      </w:r>
+      <w:r>
+        <w:rPr>
+          <w:i/>
+          <w:iCs/>
+          <w:sz w:val="22"/>
+          <w:szCs w:val="22"/>
+        </w:rPr>
+        <w:t>Hint:</w:t>
+      </w:r>
+      <w:r>
+        <w:rPr>
+          <w:sz w:val="22"/>
+          <w:szCs w:val="22"/>
+        </w:rPr>
+        <w:t xml:space="preserve">  </w:t>
+      </w:r>
+      <w:r>
+        <w:rPr>
+          <w:rFonts w:ascii="Consolas" w:hAnsi="Consolas"/>
+          <w:b/>
+          <w:bCs/>
+          <w:sz w:val="22"/>
+          <w:szCs w:val="22"/>
+        </w:rPr>
+        <w:t>Get-Command *credential*</w:t>
+      </w:r>
+      <w:r>
+        <w:rPr>
+          <w:sz w:val="22"/>
+          <w:szCs w:val="22"/>
+        </w:rPr>
+        <w:t xml:space="preserve">  )</w:t>
       </w:r>
     </w:p>
     <w:p>
@@ -3358,6 +3602,7 @@
         </w:rPr>
         <w:t xml:space="preserve"> </w:t>
       </w:r>
+      <w:proofErr w:type="spellStart"/>
       <w:r>
         <w:rPr>
           <w:b/>
@@ -3367,12 +3612,144 @@
         </w:rPr>
         <w:t>TrustedHosts</w:t>
       </w:r>
+      <w:proofErr w:type="spellEnd"/>
       <w:r>
         <w:rPr>
           <w:sz w:val="22"/>
           <w:szCs w:val="22"/>
         </w:rPr>
         <w:t xml:space="preserve"> </w:t>
+      </w:r>
+      <w:r>
+        <w:rPr>
+          <w:sz w:val="22"/>
+          <w:szCs w:val="22"/>
+        </w:rPr>
+        <w:t xml:space="preserve">.  </w:t>
+      </w:r>
+      <w:r>
+        <w:rPr>
+          <w:sz w:val="22"/>
+          <w:szCs w:val="22"/>
+        </w:rPr>
+        <w:t>(</w:t>
+      </w:r>
+      <w:r>
+        <w:rPr>
+          <w:i/>
+          <w:iCs/>
+          <w:sz w:val="22"/>
+          <w:szCs w:val="22"/>
+        </w:rPr>
+        <w:t>caution: d</w:t>
+      </w:r>
+      <w:r>
+        <w:rPr>
+          <w:i/>
+          <w:iCs/>
+          <w:sz w:val="22"/>
+          <w:szCs w:val="22"/>
+        </w:rPr>
+        <w:t xml:space="preserve">on’t erase any existing </w:t>
+      </w:r>
+      <w:proofErr w:type="spellStart"/>
+      <w:r>
+        <w:rPr>
+          <w:b/>
+          <w:bCs/>
+          <w:sz w:val="22"/>
+          <w:szCs w:val="22"/>
+        </w:rPr>
+        <w:t>TrustedHosts</w:t>
+      </w:r>
+      <w:proofErr w:type="spellEnd"/>
+      <w:r>
+        <w:rPr>
+          <w:i/>
+          <w:iCs/>
+          <w:sz w:val="22"/>
+          <w:szCs w:val="22"/>
+        </w:rPr>
+        <w:t xml:space="preserve"> settings on the jump server!</w:t>
+      </w:r>
+      <w:r>
+        <w:rPr>
+          <w:i/>
+          <w:iCs/>
+          <w:sz w:val="22"/>
+          <w:szCs w:val="22"/>
+        </w:rPr>
+        <w:t xml:space="preserve"> It</w:t>
+      </w:r>
+      <w:r>
+        <w:rPr>
+          <w:i/>
+          <w:iCs/>
+          <w:sz w:val="22"/>
+          <w:szCs w:val="22"/>
+        </w:rPr>
+        <w:t xml:space="preserve"> i</w:t>
+      </w:r>
+      <w:r>
+        <w:rPr>
+          <w:i/>
+          <w:iCs/>
+          <w:sz w:val="22"/>
+          <w:szCs w:val="22"/>
+        </w:rPr>
+        <w:t xml:space="preserve">s already configured to allow connections to </w:t>
+      </w:r>
+      <w:r>
+        <w:rPr>
+          <w:i/>
+          <w:iCs/>
+          <w:sz w:val="22"/>
+          <w:szCs w:val="22"/>
+        </w:rPr>
+        <w:t xml:space="preserve">all machines in </w:t>
+      </w:r>
+      <w:r>
+        <w:rPr>
+          <w:i/>
+          <w:iCs/>
+          <w:sz w:val="22"/>
+          <w:szCs w:val="22"/>
+        </w:rPr>
+        <w:t>the lab</w:t>
+      </w:r>
+      <w:r>
+        <w:rPr>
+          <w:i/>
+          <w:iCs/>
+          <w:sz w:val="22"/>
+          <w:szCs w:val="22"/>
+        </w:rPr>
+        <w:t xml:space="preserve"> subnet</w:t>
+      </w:r>
+      <w:r>
+        <w:rPr>
+          <w:i/>
+          <w:iCs/>
+          <w:sz w:val="22"/>
+          <w:szCs w:val="22"/>
+        </w:rPr>
+        <w:t xml:space="preserve">, including your team’s independent </w:t>
+      </w:r>
+      <w:r>
+        <w:rPr>
+          <w:i/>
+          <w:iCs/>
+          <w:sz w:val="22"/>
+          <w:szCs w:val="22"/>
+        </w:rPr>
+        <w:t>VMs.</w:t>
+      </w:r>
+      <w:r>
+        <w:rPr>
+          <w:sz w:val="22"/>
+          <w:szCs w:val="22"/>
+        </w:rPr>
+        <w:t>)</w:t>
       </w:r>
     </w:p>
     <w:p>
@@ -3421,14 +3798,46 @@
           <w:sz w:val="22"/>
           <w:szCs w:val="22"/>
         </w:rPr>
-        <w:t xml:space="preserve"> PSCredential objects</w:t>
-      </w:r>
-      <w:r>
-        <w:rPr>
-          <w:sz w:val="22"/>
-          <w:szCs w:val="22"/>
-        </w:rPr>
-        <w:t xml:space="preserve"> to authenticate your PSRemoting attempts</w:t>
+        <w:t xml:space="preserve"> </w:t>
+      </w:r>
+      <w:proofErr w:type="spellStart"/>
+      <w:r>
+        <w:rPr>
+          <w:sz w:val="22"/>
+          <w:szCs w:val="22"/>
+        </w:rPr>
+        <w:t>PSCredential</w:t>
+      </w:r>
+      <w:proofErr w:type="spellEnd"/>
+      <w:r>
+        <w:rPr>
+          <w:sz w:val="22"/>
+          <w:szCs w:val="22"/>
+        </w:rPr>
+        <w:t xml:space="preserve"> objects</w:t>
+      </w:r>
+      <w:r>
+        <w:rPr>
+          <w:sz w:val="22"/>
+          <w:szCs w:val="22"/>
+        </w:rPr>
+        <w:t xml:space="preserve"> to authenticate your </w:t>
+      </w:r>
+      <w:proofErr w:type="spellStart"/>
+      <w:r>
+        <w:rPr>
+          <w:sz w:val="22"/>
+          <w:szCs w:val="22"/>
+        </w:rPr>
+        <w:t>PSRemoting</w:t>
+      </w:r>
+      <w:proofErr w:type="spellEnd"/>
+      <w:r>
+        <w:rPr>
+          <w:sz w:val="22"/>
+          <w:szCs w:val="22"/>
+        </w:rPr>
+        <w:t xml:space="preserve"> attempts</w:t>
       </w:r>
       <w:r>
         <w:rPr>
@@ -3500,6 +3909,7 @@
         </w:rPr>
         <w:t xml:space="preserve"> </w:t>
       </w:r>
+      <w:proofErr w:type="spellStart"/>
       <w:r>
         <w:rPr>
           <w:b/>
@@ -3515,6 +3925,28 @@
           <w:szCs w:val="22"/>
         </w:rPr>
         <w:t>.</w:t>
+      </w:r>
+      <w:proofErr w:type="spellEnd"/>
+    </w:p>
+    <w:p>
+      <w:pPr>
+        <w:pStyle w:val="ListParagraph"/>
+        <w:numPr>
+          <w:ilvl w:val="2"/>
+          <w:numId w:val="21"/>
+        </w:numPr>
+        <w:contextualSpacing w:val="0"/>
+        <w:rPr>
+          <w:sz w:val="22"/>
+          <w:szCs w:val="22"/>
+        </w:rPr>
+      </w:pPr>
+      <w:r>
+        <w:rPr>
+          <w:sz w:val="22"/>
+          <w:szCs w:val="22"/>
+        </w:rPr>
+        <w:t>To connect from your team’s Linux VM to your team’s Windows VM, you also need to configure a PowerShell subsystem for the Windows VM’s SSH daemon.</w:t>
       </w:r>
     </w:p>
     <w:p>
@@ -3537,6 +3969,7 @@
         </w:rPr>
         <w:t xml:space="preserve">Verify that you can create and use </w:t>
       </w:r>
+      <w:proofErr w:type="spellStart"/>
       <w:r>
         <w:rPr>
           <w:sz w:val="22"/>
@@ -3544,6 +3977,7 @@
         </w:rPr>
         <w:t>PSSession</w:t>
       </w:r>
+      <w:proofErr w:type="spellEnd"/>
       <w:r>
         <w:rPr>
           <w:sz w:val="22"/>
@@ -3591,8 +4025,17 @@
           <w:sz w:val="22"/>
           <w:szCs w:val="22"/>
         </w:rPr>
-        <w:t>Verify that you can create and use PSSession</w:t>
-      </w:r>
+        <w:t xml:space="preserve">Verify that you can create and use </w:t>
+      </w:r>
+      <w:proofErr w:type="spellStart"/>
+      <w:r>
+        <w:rPr>
+          <w:sz w:val="22"/>
+          <w:szCs w:val="22"/>
+        </w:rPr>
+        <w:t>PSSession</w:t>
+      </w:r>
+      <w:proofErr w:type="spellEnd"/>
       <w:r>
         <w:rPr>
           <w:sz w:val="22"/>
@@ -3756,15 +4199,7 @@
           <w:sz w:val="22"/>
           <w:szCs w:val="22"/>
         </w:rPr>
-        <w:t xml:space="preserve">that you and </w:t>
-      </w:r>
-      <w:r>
-        <w:rPr>
-          <w:sz w:val="22"/>
-          <w:szCs w:val="22"/>
-        </w:rPr>
-        <w:lastRenderedPageBreak/>
-        <w:t>your partner found most helpful</w:t>
+        <w:t>that you and your partner found most helpful</w:t>
       </w:r>
       <w:r>
         <w:rPr>
@@ -4144,6 +4579,7 @@
                 <w:szCs w:val="22"/>
               </w:rPr>
             </w:pPr>
+            <w:proofErr w:type="spellStart"/>
             <w:r>
               <w:rPr>
                 <w:b w:val="0"/>
@@ -4151,7 +4587,17 @@
                 <w:sz w:val="22"/>
                 <w:szCs w:val="22"/>
               </w:rPr>
-              <w:t>PSRemoting enabled and working</w:t>
+              <w:t>PSRemoting</w:t>
+            </w:r>
+            <w:proofErr w:type="spellEnd"/>
+            <w:r>
+              <w:rPr>
+                <w:b w:val="0"/>
+                <w:bCs w:val="0"/>
+                <w:sz w:val="22"/>
+                <w:szCs w:val="22"/>
+              </w:rPr>
+              <w:t xml:space="preserve"> enabled and working</w:t>
             </w:r>
             <w:r>
               <w:rPr>
@@ -4206,6 +4652,7 @@
                 <w:szCs w:val="22"/>
               </w:rPr>
             </w:pPr>
+            <w:proofErr w:type="spellStart"/>
             <w:r>
               <w:rPr>
                 <w:b w:val="0"/>
@@ -4213,7 +4660,17 @@
                 <w:sz w:val="22"/>
                 <w:szCs w:val="22"/>
               </w:rPr>
-              <w:t>PSRemoting enabled and working from your Linux VM to your Windows VM</w:t>
+              <w:t>PSRemoting</w:t>
+            </w:r>
+            <w:proofErr w:type="spellEnd"/>
+            <w:r>
+              <w:rPr>
+                <w:b w:val="0"/>
+                <w:bCs w:val="0"/>
+                <w:sz w:val="22"/>
+                <w:szCs w:val="22"/>
+              </w:rPr>
+              <w:t xml:space="preserve"> enabled and working from your Linux VM to your Windows VM</w:t>
             </w:r>
           </w:p>
         </w:tc>
@@ -4263,6 +4720,7 @@
                 <w:szCs w:val="22"/>
               </w:rPr>
             </w:pPr>
+            <w:proofErr w:type="spellStart"/>
             <w:r>
               <w:rPr>
                 <w:b w:val="0"/>
@@ -4270,7 +4728,17 @@
                 <w:sz w:val="22"/>
                 <w:szCs w:val="22"/>
               </w:rPr>
-              <w:t>PSRemoting enabled and working from the jump server to each of your team’s VMs</w:t>
+              <w:t>PSRemoting</w:t>
+            </w:r>
+            <w:proofErr w:type="spellEnd"/>
+            <w:r>
+              <w:rPr>
+                <w:b w:val="0"/>
+                <w:bCs w:val="0"/>
+                <w:sz w:val="22"/>
+                <w:szCs w:val="22"/>
+              </w:rPr>
+              <w:t xml:space="preserve"> enabled and working from the jump server to each of your team’s VMs</w:t>
             </w:r>
           </w:p>
         </w:tc>
@@ -4323,6 +4791,7 @@
                 <w:szCs w:val="22"/>
               </w:rPr>
             </w:pPr>
+            <w:proofErr w:type="spellStart"/>
             <w:r>
               <w:rPr>
                 <w:b w:val="0"/>
@@ -4330,7 +4799,17 @@
                 <w:sz w:val="22"/>
                 <w:szCs w:val="22"/>
               </w:rPr>
-              <w:t>PSRemoting working from each of your team’s VMs to the jump server</w:t>
+              <w:t>PSRemoting</w:t>
+            </w:r>
+            <w:proofErr w:type="spellEnd"/>
+            <w:r>
+              <w:rPr>
+                <w:b w:val="0"/>
+                <w:bCs w:val="0"/>
+                <w:sz w:val="22"/>
+                <w:szCs w:val="22"/>
+              </w:rPr>
+              <w:t xml:space="preserve"> working from each of your team’s VMs to the jump server</w:t>
             </w:r>
           </w:p>
         </w:tc>

</xml_diff>

<commit_message>
updated hostname for lab
</commit_message>
<xml_diff>
--- a/CYBER360-Lab-Enabling-PSRemoting.docx
+++ b/CYBER360-Lab-Enabling-PSRemoting.docx
@@ -267,8 +267,9 @@
           <w:sz w:val="22"/>
           <w:szCs w:val="22"/>
         </w:rPr>
-        <w:t>DO NOT submit one jointly</w:t>
-      </w:r>
+        <w:t xml:space="preserve">DO NOT submit one </w:t>
+      </w:r>
+      <w:proofErr w:type="gramStart"/>
       <w:r>
         <w:rPr>
           <w:i/>
@@ -276,7 +277,7 @@
           <w:sz w:val="22"/>
           <w:szCs w:val="22"/>
         </w:rPr>
-        <w:t>-</w:t>
+        <w:t>jointly</w:t>
       </w:r>
       <w:r>
         <w:rPr>
@@ -285,7 +286,7 @@
           <w:sz w:val="22"/>
           <w:szCs w:val="22"/>
         </w:rPr>
-        <w:t>authored document</w:t>
+        <w:t>-</w:t>
       </w:r>
       <w:r>
         <w:rPr>
@@ -294,8 +295,9 @@
           <w:sz w:val="22"/>
           <w:szCs w:val="22"/>
         </w:rPr>
-        <w:t>.</w:t>
-      </w:r>
+        <w:t>authored</w:t>
+      </w:r>
+      <w:proofErr w:type="gramEnd"/>
       <w:r>
         <w:rPr>
           <w:i/>
@@ -303,7 +305,7 @@
           <w:sz w:val="22"/>
           <w:szCs w:val="22"/>
         </w:rPr>
-        <w:t xml:space="preserve"> </w:t>
+        <w:t xml:space="preserve"> document</w:t>
       </w:r>
       <w:r>
         <w:rPr>
@@ -312,7 +314,7 @@
           <w:sz w:val="22"/>
           <w:szCs w:val="22"/>
         </w:rPr>
-        <w:t>E</w:t>
+        <w:t>.</w:t>
       </w:r>
       <w:r>
         <w:rPr>
@@ -321,7 +323,7 @@
           <w:sz w:val="22"/>
           <w:szCs w:val="22"/>
         </w:rPr>
-        <w:t xml:space="preserve">ach team member </w:t>
+        <w:t xml:space="preserve"> </w:t>
       </w:r>
       <w:r>
         <w:rPr>
@@ -330,7 +332,7 @@
           <w:sz w:val="22"/>
           <w:szCs w:val="22"/>
         </w:rPr>
-        <w:t>must</w:t>
+        <w:t>E</w:t>
       </w:r>
       <w:r>
         <w:rPr>
@@ -339,7 +341,7 @@
           <w:sz w:val="22"/>
           <w:szCs w:val="22"/>
         </w:rPr>
-        <w:t xml:space="preserve"> </w:t>
+        <w:t xml:space="preserve">ach team member </w:t>
       </w:r>
       <w:r>
         <w:rPr>
@@ -348,7 +350,7 @@
           <w:sz w:val="22"/>
           <w:szCs w:val="22"/>
         </w:rPr>
-        <w:t>writ</w:t>
+        <w:t>must</w:t>
       </w:r>
       <w:r>
         <w:rPr>
@@ -357,7 +359,7 @@
           <w:sz w:val="22"/>
           <w:szCs w:val="22"/>
         </w:rPr>
-        <w:t xml:space="preserve">e and submit their own individual </w:t>
+        <w:t xml:space="preserve"> </w:t>
       </w:r>
       <w:r>
         <w:rPr>
@@ -366,7 +368,7 @@
           <w:sz w:val="22"/>
           <w:szCs w:val="22"/>
         </w:rPr>
-        <w:t>report</w:t>
+        <w:t>writ</w:t>
       </w:r>
       <w:r>
         <w:rPr>
@@ -375,7 +377,7 @@
           <w:sz w:val="22"/>
           <w:szCs w:val="22"/>
         </w:rPr>
-        <w:t>.</w:t>
+        <w:t xml:space="preserve">e and submit their own individual </w:t>
       </w:r>
       <w:r>
         <w:rPr>
@@ -384,7 +386,7 @@
           <w:sz w:val="22"/>
           <w:szCs w:val="22"/>
         </w:rPr>
-        <w:t xml:space="preserve"> DO NOT just submit</w:t>
+        <w:t>report</w:t>
       </w:r>
       <w:r>
         <w:rPr>
@@ -393,7 +395,7 @@
           <w:sz w:val="22"/>
           <w:szCs w:val="22"/>
         </w:rPr>
-        <w:t xml:space="preserve"> a sequence of screenshots; </w:t>
+        <w:t>.</w:t>
       </w:r>
       <w:r>
         <w:rPr>
@@ -402,7 +404,7 @@
           <w:sz w:val="22"/>
           <w:szCs w:val="22"/>
         </w:rPr>
-        <w:t xml:space="preserve">you must submit a professionally </w:t>
+        <w:t xml:space="preserve"> DO NOT just submit</w:t>
       </w:r>
       <w:r>
         <w:rPr>
@@ -410,9 +412,8 @@
           <w:iCs/>
           <w:sz w:val="22"/>
           <w:szCs w:val="22"/>
-          <w:u w:val="single"/>
-        </w:rPr>
-        <w:t>written</w:t>
+        </w:rPr>
+        <w:t xml:space="preserve"> a sequence of screenshots; </w:t>
       </w:r>
       <w:r>
         <w:rPr>
@@ -421,7 +422,7 @@
           <w:sz w:val="22"/>
           <w:szCs w:val="22"/>
         </w:rPr>
-        <w:t xml:space="preserve"> report </w:t>
+        <w:t xml:space="preserve">you must submit a professionally </w:t>
       </w:r>
       <w:r>
         <w:rPr>
@@ -429,8 +430,9 @@
           <w:iCs/>
           <w:sz w:val="22"/>
           <w:szCs w:val="22"/>
-        </w:rPr>
-        <w:t xml:space="preserve">that explains </w:t>
+          <w:u w:val="single"/>
+        </w:rPr>
+        <w:t>written</w:t>
       </w:r>
       <w:r>
         <w:rPr>
@@ -439,7 +441,7 @@
           <w:sz w:val="22"/>
           <w:szCs w:val="22"/>
         </w:rPr>
-        <w:t>what you did</w:t>
+        <w:t xml:space="preserve"> report </w:t>
       </w:r>
       <w:r>
         <w:rPr>
@@ -448,7 +450,7 @@
           <w:sz w:val="22"/>
           <w:szCs w:val="22"/>
         </w:rPr>
-        <w:t>, what you learned, and what specific evidence each screenshot illustration conveys.</w:t>
+        <w:t xml:space="preserve">that explains </w:t>
       </w:r>
       <w:r>
         <w:rPr>
@@ -457,6 +459,24 @@
           <w:sz w:val="22"/>
           <w:szCs w:val="22"/>
         </w:rPr>
+        <w:t>what you did</w:t>
+      </w:r>
+      <w:r>
+        <w:rPr>
+          <w:i/>
+          <w:iCs/>
+          <w:sz w:val="22"/>
+          <w:szCs w:val="22"/>
+        </w:rPr>
+        <w:t>, what you learned, and what specific evidence each screenshot illustration conveys.</w:t>
+      </w:r>
+      <w:r>
+        <w:rPr>
+          <w:i/>
+          <w:iCs/>
+          <w:sz w:val="22"/>
+          <w:szCs w:val="22"/>
+        </w:rPr>
         <w:t>)</w:t>
       </w:r>
     </w:p>
@@ -480,7 +500,23 @@
           <w:sz w:val="22"/>
           <w:szCs w:val="22"/>
         </w:rPr>
-        <w:t>For this lab, you enable and configure computers to support PowerShell remoting, as presented in chapter 3 of the textbook.</w:t>
+        <w:t xml:space="preserve">For this lab, you enable and configure computers to support PowerShell </w:t>
+      </w:r>
+      <w:proofErr w:type="gramStart"/>
+      <w:r>
+        <w:rPr>
+          <w:sz w:val="22"/>
+          <w:szCs w:val="22"/>
+        </w:rPr>
+        <w:t>remoting</w:t>
+      </w:r>
+      <w:proofErr w:type="gramEnd"/>
+      <w:r>
+        <w:rPr>
+          <w:sz w:val="22"/>
+          <w:szCs w:val="22"/>
+        </w:rPr>
+        <w:t>, as presented in chapter 3 of the textbook.</w:t>
       </w:r>
     </w:p>
     <w:p>
@@ -743,7 +779,23 @@
           <w:sz w:val="22"/>
           <w:szCs w:val="22"/>
         </w:rPr>
-        <w:t xml:space="preserve"> the other, and also back and forth between each machine and the jump server.</w:t>
+        <w:t xml:space="preserve"> the other, </w:t>
+      </w:r>
+      <w:proofErr w:type="gramStart"/>
+      <w:r>
+        <w:rPr>
+          <w:sz w:val="22"/>
+          <w:szCs w:val="22"/>
+        </w:rPr>
+        <w:t>and also</w:t>
+      </w:r>
+      <w:proofErr w:type="gramEnd"/>
+      <w:r>
+        <w:rPr>
+          <w:sz w:val="22"/>
+          <w:szCs w:val="22"/>
+        </w:rPr>
+        <w:t xml:space="preserve"> back and forth between each machine and the jump server.</w:t>
       </w:r>
     </w:p>
     <w:p>
@@ -1216,7 +1268,7 @@
           <w:sz w:val="22"/>
           <w:szCs w:val="22"/>
         </w:rPr>
-        <w:t>cit361-lab.cit</w:t>
+        <w:t>360lab.cse.byui.edu</w:t>
       </w:r>
       <w:r>
         <w:rPr>
@@ -1225,7 +1277,14 @@
           <w:sz w:val="22"/>
           <w:szCs w:val="22"/>
         </w:rPr>
-        <w:t>.byui.edu</w:t>
+        <w:br/>
+      </w:r>
+      <w:r>
+        <w:rPr>
+          <w:sz w:val="22"/>
+          <w:szCs w:val="22"/>
+        </w:rPr>
+        <w:t xml:space="preserve">Port: </w:t>
       </w:r>
       <w:r>
         <w:rPr>
@@ -1234,14 +1293,71 @@
           <w:sz w:val="22"/>
           <w:szCs w:val="22"/>
         </w:rPr>
+        <w:t>22</w:t>
+      </w:r>
+      <w:r>
+        <w:rPr>
+          <w:sz w:val="22"/>
+          <w:szCs w:val="22"/>
+        </w:rPr>
+        <w:t xml:space="preserve"> </w:t>
+      </w:r>
+      <w:r>
+        <w:rPr>
+          <w:sz w:val="22"/>
+          <w:szCs w:val="22"/>
+        </w:rPr>
         <w:br/>
-      </w:r>
-      <w:r>
-        <w:rPr>
-          <w:sz w:val="22"/>
-          <w:szCs w:val="22"/>
-        </w:rPr>
-        <w:t xml:space="preserve">Port: </w:t>
+        <w:t>User</w:t>
+      </w:r>
+      <w:r>
+        <w:rPr>
+          <w:sz w:val="22"/>
+          <w:szCs w:val="22"/>
+        </w:rPr>
+        <w:t>name</w:t>
+      </w:r>
+      <w:r>
+        <w:rPr>
+          <w:sz w:val="22"/>
+          <w:szCs w:val="22"/>
+        </w:rPr>
+        <w:t xml:space="preserve">: </w:t>
+      </w:r>
+      <w:r>
+        <w:rPr>
+          <w:sz w:val="22"/>
+          <w:szCs w:val="22"/>
+        </w:rPr>
+        <w:t xml:space="preserve">The </w:t>
+      </w:r>
+      <w:r>
+        <w:rPr>
+          <w:sz w:val="22"/>
+          <w:szCs w:val="22"/>
+        </w:rPr>
+        <w:t>mailbox portion of your BYU-I email address</w:t>
+      </w:r>
+      <w:r>
+        <w:rPr>
+          <w:sz w:val="22"/>
+          <w:szCs w:val="22"/>
+        </w:rPr>
+        <w:t xml:space="preserve">, usually </w:t>
+      </w:r>
+      <w:r>
+        <w:rPr>
+          <w:sz w:val="22"/>
+          <w:szCs w:val="22"/>
+        </w:rPr>
+        <w:t>three letters and five numbers. (Example:</w:t>
+      </w:r>
+      <w:r>
+        <w:rPr>
+          <w:sz w:val="22"/>
+          <w:szCs w:val="22"/>
+        </w:rPr>
+        <w:t xml:space="preserve"> If your BYU-I email is </w:t>
       </w:r>
       <w:r>
         <w:rPr>
@@ -1250,71 +1366,7 @@
           <w:sz w:val="22"/>
           <w:szCs w:val="22"/>
         </w:rPr>
-        <w:t>22</w:t>
-      </w:r>
-      <w:r>
-        <w:rPr>
-          <w:sz w:val="22"/>
-          <w:szCs w:val="22"/>
-        </w:rPr>
-        <w:t xml:space="preserve"> </w:t>
-      </w:r>
-      <w:r>
-        <w:rPr>
-          <w:sz w:val="22"/>
-          <w:szCs w:val="22"/>
-        </w:rPr>
-        <w:br/>
-        <w:t>User</w:t>
-      </w:r>
-      <w:r>
-        <w:rPr>
-          <w:sz w:val="22"/>
-          <w:szCs w:val="22"/>
-        </w:rPr>
-        <w:t>name</w:t>
-      </w:r>
-      <w:r>
-        <w:rPr>
-          <w:sz w:val="22"/>
-          <w:szCs w:val="22"/>
-        </w:rPr>
-        <w:t xml:space="preserve">: </w:t>
-      </w:r>
-      <w:r>
-        <w:rPr>
-          <w:sz w:val="22"/>
-          <w:szCs w:val="22"/>
-        </w:rPr>
-        <w:t xml:space="preserve">The </w:t>
-      </w:r>
-      <w:r>
-        <w:rPr>
-          <w:sz w:val="22"/>
-          <w:szCs w:val="22"/>
-        </w:rPr>
-        <w:t>mailbox portion of your BYU-I email address</w:t>
-      </w:r>
-      <w:r>
-        <w:rPr>
-          <w:sz w:val="22"/>
-          <w:szCs w:val="22"/>
-        </w:rPr>
-        <w:t xml:space="preserve">, usually </w:t>
-      </w:r>
-      <w:r>
-        <w:rPr>
-          <w:sz w:val="22"/>
-          <w:szCs w:val="22"/>
-        </w:rPr>
-        <w:t>three letters and five numbers. (Example:</w:t>
-      </w:r>
-      <w:r>
-        <w:rPr>
-          <w:sz w:val="22"/>
-          <w:szCs w:val="22"/>
-        </w:rPr>
-        <w:t xml:space="preserve"> If your BYU-I email is </w:t>
+        <w:t>mer230</w:t>
       </w:r>
       <w:r>
         <w:rPr>
@@ -1323,7 +1375,7 @@
           <w:sz w:val="22"/>
           <w:szCs w:val="22"/>
         </w:rPr>
-        <w:t>mer230</w:t>
+        <w:t>7</w:t>
       </w:r>
       <w:r>
         <w:rPr>
@@ -1332,7 +1384,7 @@
           <w:sz w:val="22"/>
           <w:szCs w:val="22"/>
         </w:rPr>
-        <w:t>7</w:t>
+        <w:t>9</w:t>
       </w:r>
       <w:r>
         <w:rPr>
@@ -1341,7 +1393,14 @@
           <w:sz w:val="22"/>
           <w:szCs w:val="22"/>
         </w:rPr>
-        <w:t>9</w:t>
+        <w:t>@byui.edu</w:t>
+      </w:r>
+      <w:r>
+        <w:rPr>
+          <w:sz w:val="22"/>
+          <w:szCs w:val="22"/>
+        </w:rPr>
+        <w:t xml:space="preserve"> you would use </w:t>
       </w:r>
       <w:r>
         <w:rPr>
@@ -1350,14 +1409,7 @@
           <w:sz w:val="22"/>
           <w:szCs w:val="22"/>
         </w:rPr>
-        <w:t>@byui.edu</w:t>
-      </w:r>
-      <w:r>
-        <w:rPr>
-          <w:sz w:val="22"/>
-          <w:szCs w:val="22"/>
-        </w:rPr>
-        <w:t xml:space="preserve"> you would use </w:t>
+        <w:t>mer230</w:t>
       </w:r>
       <w:r>
         <w:rPr>
@@ -1366,7 +1418,57 @@
           <w:sz w:val="22"/>
           <w:szCs w:val="22"/>
         </w:rPr>
-        <w:t>mer230</w:t>
+        <w:t>79</w:t>
+      </w:r>
+      <w:r>
+        <w:rPr>
+          <w:sz w:val="22"/>
+          <w:szCs w:val="22"/>
+        </w:rPr>
+        <w:t xml:space="preserve"> for your username</w:t>
+      </w:r>
+      <w:r>
+        <w:rPr>
+          <w:sz w:val="22"/>
+          <w:szCs w:val="22"/>
+        </w:rPr>
+        <w:t>.)</w:t>
+      </w:r>
+      <w:r>
+        <w:rPr>
+          <w:sz w:val="22"/>
+          <w:szCs w:val="22"/>
+        </w:rPr>
+        <w:br/>
+        <w:t xml:space="preserve">Password: </w:t>
+      </w:r>
+      <w:r>
+        <w:rPr>
+          <w:sz w:val="22"/>
+          <w:szCs w:val="22"/>
+        </w:rPr>
+        <w:t xml:space="preserve"> Your </w:t>
+      </w:r>
+      <w:r>
+        <w:rPr>
+          <w:sz w:val="22"/>
+          <w:szCs w:val="22"/>
+        </w:rPr>
+        <w:t xml:space="preserve">11 digit </w:t>
+      </w:r>
+      <w:r>
+        <w:rPr>
+          <w:sz w:val="22"/>
+          <w:szCs w:val="22"/>
+        </w:rPr>
+        <w:t>I-Number.</w:t>
+      </w:r>
+      <w:r>
+        <w:rPr>
+          <w:sz w:val="22"/>
+          <w:szCs w:val="22"/>
+        </w:rPr>
+        <w:t xml:space="preserve">  </w:t>
       </w:r>
       <w:r>
         <w:rPr>
@@ -1375,43 +1477,7 @@
           <w:sz w:val="22"/>
           <w:szCs w:val="22"/>
         </w:rPr>
-        <w:t>79</w:t>
-      </w:r>
-      <w:r>
-        <w:rPr>
-          <w:sz w:val="22"/>
-          <w:szCs w:val="22"/>
-        </w:rPr>
-        <w:t xml:space="preserve"> for your username</w:t>
-      </w:r>
-      <w:r>
-        <w:rPr>
-          <w:sz w:val="22"/>
-          <w:szCs w:val="22"/>
-        </w:rPr>
-        <w:t>.)</w:t>
-      </w:r>
-      <w:r>
-        <w:rPr>
-          <w:sz w:val="22"/>
-          <w:szCs w:val="22"/>
-        </w:rPr>
-        <w:br/>
-        <w:t>Password: Your I-Number</w:t>
-      </w:r>
-      <w:r>
-        <w:rPr>
-          <w:sz w:val="22"/>
-          <w:szCs w:val="22"/>
-        </w:rPr>
-        <w:t>.</w:t>
-      </w:r>
-      <w:r>
-        <w:rPr>
-          <w:sz w:val="22"/>
-          <w:szCs w:val="22"/>
-        </w:rPr>
-        <w:t xml:space="preserve"> </w:t>
+        <w:t>NOTE: Most I-Numbers are fewer digits than 11, you will need to add leading zeros to your I-Number until it is 11 digits long, do not include any spaces or other characters in your password.</w:t>
       </w:r>
     </w:p>
     <w:p>
@@ -1504,14 +1570,16 @@
           <w:sz w:val="22"/>
           <w:szCs w:val="22"/>
         </w:rPr>
-        <w:t>mer23079@cit361-lab.cit.byui.edu</w:t>
-      </w:r>
-      <w:r>
-        <w:rPr>
-          <w:sz w:val="22"/>
-          <w:szCs w:val="22"/>
-        </w:rPr>
-        <w:t xml:space="preserve"> </w:t>
+        <w:t>mer23079@</w:t>
+      </w:r>
+      <w:r>
+        <w:rPr>
+          <w:b/>
+          <w:bCs/>
+          <w:sz w:val="22"/>
+          <w:szCs w:val="22"/>
+        </w:rPr>
+        <w:t>360lab.cse.byui.edu</w:t>
       </w:r>
     </w:p>
     <w:p>
@@ -1788,6 +1856,7 @@
         <w:t xml:space="preserve">ssh </w:t>
       </w:r>
       <w:proofErr w:type="spellStart"/>
+      <w:proofErr w:type="gramStart"/>
       <w:r>
         <w:rPr>
           <w:rFonts w:ascii="Consolas" w:hAnsi="Consolas"/>
@@ -1809,6 +1878,7 @@
         </w:rPr>
         <w:t>@</w:t>
       </w:r>
+      <w:proofErr w:type="gramEnd"/>
       <w:r>
         <w:rPr>
           <w:rFonts w:cstheme="minorHAnsi"/>
@@ -2011,6 +2081,7 @@
         <w:t xml:space="preserve">has the same </w:t>
       </w:r>
       <w:proofErr w:type="spellStart"/>
+      <w:proofErr w:type="gramStart"/>
       <w:r>
         <w:rPr>
           <w:b/>
@@ -2021,6 +2092,7 @@
         <w:t>ps</w:t>
       </w:r>
       <w:proofErr w:type="spellEnd"/>
+      <w:proofErr w:type="gramEnd"/>
       <w:r>
         <w:rPr>
           <w:sz w:val="22"/>
@@ -2336,7 +2408,23 @@
           <w:sz w:val="22"/>
           <w:szCs w:val="22"/>
         </w:rPr>
-        <w:t xml:space="preserve"> Your team partner(s) should create their own local user accounts on your hosts. (Help them, but don’t do it for them!)</w:t>
+        <w:t xml:space="preserve"> Your team partner(s) should create their own local user accounts </w:t>
+      </w:r>
+      <w:proofErr w:type="gramStart"/>
+      <w:r>
+        <w:rPr>
+          <w:sz w:val="22"/>
+          <w:szCs w:val="22"/>
+        </w:rPr>
+        <w:t>on</w:t>
+      </w:r>
+      <w:proofErr w:type="gramEnd"/>
+      <w:r>
+        <w:rPr>
+          <w:sz w:val="22"/>
+          <w:szCs w:val="22"/>
+        </w:rPr>
+        <w:t xml:space="preserve"> your hosts. (Help them, but don’t do it for them!)</w:t>
       </w:r>
     </w:p>
     <w:p>
@@ -2433,6 +2521,7 @@
         </w:rPr>
         <w:t xml:space="preserve"> </w:t>
       </w:r>
+      <w:proofErr w:type="gramStart"/>
       <w:r>
         <w:rPr>
           <w:i/>
@@ -2440,7 +2529,17 @@
           <w:sz w:val="22"/>
           <w:szCs w:val="22"/>
         </w:rPr>
-        <w:t xml:space="preserve">administrator </w:t>
+        <w:t>administrator</w:t>
+      </w:r>
+      <w:proofErr w:type="gramEnd"/>
+      <w:r>
+        <w:rPr>
+          <w:i/>
+          <w:iCs/>
+          <w:sz w:val="22"/>
+          <w:szCs w:val="22"/>
+        </w:rPr>
+        <w:t xml:space="preserve"> </w:t>
       </w:r>
       <w:r>
         <w:rPr>
@@ -2686,6 +2785,7 @@
           <w:sz w:val="22"/>
           <w:szCs w:val="22"/>
         </w:rPr>
+        <w:lastRenderedPageBreak/>
         <w:t xml:space="preserve">Do </w:t>
       </w:r>
       <w:r>
@@ -2741,7 +2841,6 @@
           <w:sz w:val="22"/>
           <w:szCs w:val="22"/>
         </w:rPr>
-        <w:lastRenderedPageBreak/>
         <w:t>G</w:t>
       </w:r>
       <w:r>
@@ -3351,7 +3450,23 @@
           <w:sz w:val="22"/>
           <w:szCs w:val="22"/>
         </w:rPr>
-        <w:t xml:space="preserve">Your team’s Windows and Linux VMs are not joined to any domain, so there is no Kerberos ticketing service on either of them to handle authentication between computers. Instead, you’ll need to handle authentication yourself. Between the Windows computers (the jump server and your Windows lab machine), you can use </w:t>
+        <w:t xml:space="preserve">Your team’s Windows and Linux VMs are not joined to any domain, so there is no Kerberos ticketing service on either of them to handle authentication between computers. Instead, you’ll need to handle authentication yourself. Between </w:t>
+      </w:r>
+      <w:proofErr w:type="gramStart"/>
+      <w:r>
+        <w:rPr>
+          <w:sz w:val="22"/>
+          <w:szCs w:val="22"/>
+        </w:rPr>
+        <w:t>the Windows</w:t>
+      </w:r>
+      <w:proofErr w:type="gramEnd"/>
+      <w:r>
+        <w:rPr>
+          <w:sz w:val="22"/>
+          <w:szCs w:val="22"/>
+        </w:rPr>
+        <w:t xml:space="preserve"> computers (the jump server and your Windows lab machine), you can use </w:t>
       </w:r>
       <w:proofErr w:type="spellStart"/>
       <w:r>
@@ -3464,7 +3579,17 @@
           <w:sz w:val="22"/>
           <w:szCs w:val="22"/>
         </w:rPr>
-        <w:t>Hint:</w:t>
+        <w:t>Hint</w:t>
+      </w:r>
+      <w:proofErr w:type="gramStart"/>
+      <w:r>
+        <w:rPr>
+          <w:i/>
+          <w:iCs/>
+          <w:sz w:val="22"/>
+          <w:szCs w:val="22"/>
+        </w:rPr>
+        <w:t>:</w:t>
       </w:r>
       <w:r>
         <w:rPr>
@@ -3481,7 +3606,29 @@
           <w:sz w:val="22"/>
           <w:szCs w:val="22"/>
         </w:rPr>
-        <w:t>Get-Command *credential*</w:t>
+        <w:t>Get</w:t>
+      </w:r>
+      <w:proofErr w:type="gramEnd"/>
+      <w:r>
+        <w:rPr>
+          <w:rFonts w:ascii="Consolas" w:hAnsi="Consolas"/>
+          <w:b/>
+          <w:bCs/>
+          <w:sz w:val="22"/>
+          <w:szCs w:val="22"/>
+        </w:rPr>
+        <w:t>-Command *credential</w:t>
+      </w:r>
+      <w:proofErr w:type="gramStart"/>
+      <w:r>
+        <w:rPr>
+          <w:rFonts w:ascii="Consolas" w:hAnsi="Consolas"/>
+          <w:b/>
+          <w:bCs/>
+          <w:sz w:val="22"/>
+          <w:szCs w:val="22"/>
+        </w:rPr>
+        <w:t>*</w:t>
       </w:r>
       <w:r>
         <w:rPr>
@@ -3490,6 +3637,7 @@
         </w:rPr>
         <w:t xml:space="preserve">  )</w:t>
       </w:r>
+      <w:proofErr w:type="gramEnd"/>
     </w:p>
     <w:p>
       <w:pPr>
@@ -3530,8 +3678,17 @@
           <w:sz w:val="22"/>
           <w:szCs w:val="22"/>
         </w:rPr>
-        <w:t>enable PowerShell remoting</w:t>
-      </w:r>
+        <w:t xml:space="preserve">enable PowerShell </w:t>
+      </w:r>
+      <w:proofErr w:type="gramStart"/>
+      <w:r>
+        <w:rPr>
+          <w:sz w:val="22"/>
+          <w:szCs w:val="22"/>
+        </w:rPr>
+        <w:t>remoting</w:t>
+      </w:r>
+      <w:proofErr w:type="gramEnd"/>
       <w:r>
         <w:rPr>
           <w:sz w:val="22"/>
@@ -3603,6 +3760,7 @@
         <w:t xml:space="preserve"> </w:t>
       </w:r>
       <w:proofErr w:type="spellStart"/>
+      <w:proofErr w:type="gramStart"/>
       <w:r>
         <w:rPr>
           <w:b/>
@@ -3625,7 +3783,15 @@
           <w:sz w:val="22"/>
           <w:szCs w:val="22"/>
         </w:rPr>
-        <w:t xml:space="preserve">.  </w:t>
+        <w:t>.</w:t>
+      </w:r>
+      <w:proofErr w:type="gramEnd"/>
+      <w:r>
+        <w:rPr>
+          <w:sz w:val="22"/>
+          <w:szCs w:val="22"/>
+        </w:rPr>
+        <w:t xml:space="preserve">  </w:t>
       </w:r>
       <w:r>
         <w:rPr>
@@ -3634,6 +3800,7 @@
         </w:rPr>
         <w:t>(</w:t>
       </w:r>
+      <w:proofErr w:type="gramStart"/>
       <w:r>
         <w:rPr>
           <w:i/>
@@ -3641,7 +3808,17 @@
           <w:sz w:val="22"/>
           <w:szCs w:val="22"/>
         </w:rPr>
-        <w:t>caution: d</w:t>
+        <w:t>caution</w:t>
+      </w:r>
+      <w:proofErr w:type="gramEnd"/>
+      <w:r>
+        <w:rPr>
+          <w:i/>
+          <w:iCs/>
+          <w:sz w:val="22"/>
+          <w:szCs w:val="22"/>
+        </w:rPr>
+        <w:t>: d</w:t>
       </w:r>
       <w:r>
         <w:rPr>
@@ -3919,6 +4096,7 @@
         </w:rPr>
         <w:t>sshd</w:t>
       </w:r>
+      <w:proofErr w:type="spellEnd"/>
       <w:r>
         <w:rPr>
           <w:sz w:val="22"/>
@@ -3926,7 +4104,6 @@
         </w:rPr>
         <w:t>.</w:t>
       </w:r>
-      <w:proofErr w:type="spellEnd"/>
     </w:p>
     <w:p>
       <w:pPr>
@@ -3946,7 +4123,23 @@
           <w:sz w:val="22"/>
           <w:szCs w:val="22"/>
         </w:rPr>
-        <w:t>To connect from your team’s Linux VM to your team’s Windows VM, you also need to configure a PowerShell subsystem for the Windows VM’s SSH daemon.</w:t>
+        <w:t xml:space="preserve">To connect from your team’s Linux VM to your team’s Windows VM, you also need to configure a PowerShell subsystem for the Windows VM’s SSH </w:t>
+      </w:r>
+      <w:proofErr w:type="gramStart"/>
+      <w:r>
+        <w:rPr>
+          <w:sz w:val="22"/>
+          <w:szCs w:val="22"/>
+        </w:rPr>
+        <w:t>daemon</w:t>
+      </w:r>
+      <w:proofErr w:type="gramEnd"/>
+      <w:r>
+        <w:rPr>
+          <w:sz w:val="22"/>
+          <w:szCs w:val="22"/>
+        </w:rPr>
+        <w:t>.</w:t>
       </w:r>
     </w:p>
     <w:p>
@@ -4025,6 +4218,7 @@
           <w:sz w:val="22"/>
           <w:szCs w:val="22"/>
         </w:rPr>
+        <w:lastRenderedPageBreak/>
         <w:t xml:space="preserve">Verify that you can create and use </w:t>
       </w:r>
       <w:proofErr w:type="spellStart"/>
@@ -4199,14 +4393,30 @@
           <w:sz w:val="22"/>
           <w:szCs w:val="22"/>
         </w:rPr>
-        <w:t>that you and your partner found most helpful</w:t>
-      </w:r>
-      <w:r>
-        <w:rPr>
-          <w:sz w:val="22"/>
-          <w:szCs w:val="22"/>
-        </w:rPr>
-        <w:t>, and include them in your report</w:t>
+        <w:t xml:space="preserve">that you and your partner found most </w:t>
+      </w:r>
+      <w:proofErr w:type="gramStart"/>
+      <w:r>
+        <w:rPr>
+          <w:sz w:val="22"/>
+          <w:szCs w:val="22"/>
+        </w:rPr>
+        <w:t>helpful</w:t>
+      </w:r>
+      <w:r>
+        <w:rPr>
+          <w:sz w:val="22"/>
+          <w:szCs w:val="22"/>
+        </w:rPr>
+        <w:t>, and</w:t>
+      </w:r>
+      <w:proofErr w:type="gramEnd"/>
+      <w:r>
+        <w:rPr>
+          <w:sz w:val="22"/>
+          <w:szCs w:val="22"/>
+        </w:rPr>
+        <w:t xml:space="preserve"> include them in your report</w:t>
       </w:r>
       <w:r>
         <w:rPr>
@@ -4229,7 +4439,27 @@
           <w:sz w:val="22"/>
           <w:szCs w:val="22"/>
         </w:rPr>
-        <w:t>(DO NOT submit one jointly-authored document. Each team member should write and submit their own individual report.)</w:t>
+        <w:t xml:space="preserve">(DO NOT submit one </w:t>
+      </w:r>
+      <w:proofErr w:type="gramStart"/>
+      <w:r>
+        <w:rPr>
+          <w:i/>
+          <w:iCs/>
+          <w:sz w:val="22"/>
+          <w:szCs w:val="22"/>
+        </w:rPr>
+        <w:t>jointly-authored</w:t>
+      </w:r>
+      <w:proofErr w:type="gramEnd"/>
+      <w:r>
+        <w:rPr>
+          <w:i/>
+          <w:iCs/>
+          <w:sz w:val="22"/>
+          <w:szCs w:val="22"/>
+        </w:rPr>
+        <w:t xml:space="preserve"> document. Each team member should write and submit their own individual report.)</w:t>
       </w:r>
       <w:r>
         <w:rPr>
@@ -4328,7 +4558,27 @@
                 <w:sz w:val="22"/>
                 <w:szCs w:val="22"/>
               </w:rPr>
-              <w:t>Report in Microsoft Word format, with team members’ names at the top</w:t>
+              <w:t xml:space="preserve">Report </w:t>
+            </w:r>
+            <w:proofErr w:type="gramStart"/>
+            <w:r>
+              <w:rPr>
+                <w:b w:val="0"/>
+                <w:bCs w:val="0"/>
+                <w:sz w:val="22"/>
+                <w:szCs w:val="22"/>
+              </w:rPr>
+              <w:t>in</w:t>
+            </w:r>
+            <w:proofErr w:type="gramEnd"/>
+            <w:r>
+              <w:rPr>
+                <w:b w:val="0"/>
+                <w:bCs w:val="0"/>
+                <w:sz w:val="22"/>
+                <w:szCs w:val="22"/>
+              </w:rPr>
+              <w:t xml:space="preserve"> Microsoft Word format, with team members’ names at the top</w:t>
             </w:r>
           </w:p>
         </w:tc>
@@ -5072,7 +5322,7 @@
         <w:sz w:val="16"/>
         <w:szCs w:val="18"/>
       </w:rPr>
-      <w:t>2025</w:t>
+      <w:t>2026</w:t>
     </w:r>
     <w:r>
       <w:rPr>

</xml_diff>

<commit_message>
minor update: doas for Alpine privesc
</commit_message>
<xml_diff>
--- a/CYBER360-Lab-Enabling-PSRemoting.docx
+++ b/CYBER360-Lab-Enabling-PSRemoting.docx
@@ -2183,21 +2183,7 @@
           <w:sz w:val="22"/>
           <w:szCs w:val="22"/>
         </w:rPr>
-        <w:t xml:space="preserve"> (Hint</w:t>
-      </w:r>
-      <w:r>
-        <w:rPr>
-          <w:sz w:val="22"/>
-          <w:szCs w:val="22"/>
-        </w:rPr>
-        <w:t>s</w:t>
-      </w:r>
-      <w:r>
-        <w:rPr>
-          <w:sz w:val="22"/>
-          <w:szCs w:val="22"/>
-        </w:rPr>
-        <w:t xml:space="preserve">: </w:t>
+        <w:t xml:space="preserve"> (Hint: </w:t>
       </w:r>
       <w:r>
         <w:rPr>
@@ -2242,6 +2228,29 @@
           <w:szCs w:val="22"/>
         </w:rPr>
         <w:t xml:space="preserve"> the same for these two tasks!)</w:t>
+      </w:r>
+      <w:r>
+        <w:rPr>
+          <w:sz w:val="22"/>
+          <w:szCs w:val="22"/>
+        </w:rPr>
+        <w:t xml:space="preserve"> (Yet another hint: there are many Linux </w:t>
+      </w:r>
+      <w:r>
+        <w:rPr>
+          <w:i/>
+          <w:iCs/>
+          <w:sz w:val="22"/>
+          <w:szCs w:val="22"/>
+        </w:rPr>
+        <w:t>distributions</w:t>
+      </w:r>
+      <w:r>
+        <w:rPr>
+          <w:sz w:val="22"/>
+          <w:szCs w:val="22"/>
+        </w:rPr>
+        <w:t>, with various procedures for privilege escalation. Which distribution does your Linux server run?)</w:t>
       </w:r>
     </w:p>
     <w:p>
@@ -2646,6 +2655,7 @@
           <w:sz w:val="22"/>
           <w:szCs w:val="22"/>
         </w:rPr>
+        <w:lastRenderedPageBreak/>
         <w:t>O</w:t>
       </w:r>
       <w:r>
@@ -2785,7 +2795,6 @@
           <w:sz w:val="22"/>
           <w:szCs w:val="22"/>
         </w:rPr>
-        <w:lastRenderedPageBreak/>
         <w:t xml:space="preserve">Do </w:t>
       </w:r>
       <w:r>
@@ -3450,23 +3459,7 @@
           <w:sz w:val="22"/>
           <w:szCs w:val="22"/>
         </w:rPr>
-        <w:t xml:space="preserve">Your team’s Windows and Linux VMs are not joined to any domain, so there is no Kerberos ticketing service on either of them to handle authentication between computers. Instead, you’ll need to handle authentication yourself. Between </w:t>
-      </w:r>
-      <w:proofErr w:type="gramStart"/>
-      <w:r>
-        <w:rPr>
-          <w:sz w:val="22"/>
-          <w:szCs w:val="22"/>
-        </w:rPr>
-        <w:t>the Windows</w:t>
-      </w:r>
-      <w:proofErr w:type="gramEnd"/>
-      <w:r>
-        <w:rPr>
-          <w:sz w:val="22"/>
-          <w:szCs w:val="22"/>
-        </w:rPr>
-        <w:t xml:space="preserve"> computers (the jump server and your Windows lab machine), you can use </w:t>
+        <w:t xml:space="preserve">Your team’s Windows and Linux VMs are not joined to any domain, so there is no Kerberos ticketing service on either of them to handle authentication between computers. Instead, you’ll need to handle authentication yourself. Between the Windows computers (the jump server and your Windows lab machine), you can use </w:t>
       </w:r>
       <w:proofErr w:type="spellStart"/>
       <w:r>
@@ -4123,23 +4116,7 @@
           <w:sz w:val="22"/>
           <w:szCs w:val="22"/>
         </w:rPr>
-        <w:t xml:space="preserve">To connect from your team’s Linux VM to your team’s Windows VM, you also need to configure a PowerShell subsystem for the Windows VM’s SSH </w:t>
-      </w:r>
-      <w:proofErr w:type="gramStart"/>
-      <w:r>
-        <w:rPr>
-          <w:sz w:val="22"/>
-          <w:szCs w:val="22"/>
-        </w:rPr>
-        <w:t>daemon</w:t>
-      </w:r>
-      <w:proofErr w:type="gramEnd"/>
-      <w:r>
-        <w:rPr>
-          <w:sz w:val="22"/>
-          <w:szCs w:val="22"/>
-        </w:rPr>
-        <w:t>.</w:t>
+        <w:t>To connect from your team’s Linux VM to your team’s Windows VM, you also need to configure a PowerShell subsystem for the Windows VM’s SSH daemon.</w:t>
       </w:r>
     </w:p>
     <w:p>
@@ -4160,6 +4137,7 @@
           <w:sz w:val="22"/>
           <w:szCs w:val="22"/>
         </w:rPr>
+        <w:lastRenderedPageBreak/>
         <w:t xml:space="preserve">Verify that you can create and use </w:t>
       </w:r>
       <w:proofErr w:type="spellStart"/>
@@ -4218,7 +4196,6 @@
           <w:sz w:val="22"/>
           <w:szCs w:val="22"/>
         </w:rPr>
-        <w:lastRenderedPageBreak/>
         <w:t xml:space="preserve">Verify that you can create and use </w:t>
       </w:r>
       <w:proofErr w:type="spellStart"/>

</xml_diff>

<commit_message>
minor update: new lab environment
</commit_message>
<xml_diff>
--- a/CYBER360-Lab-Enabling-PSRemoting.docx
+++ b/CYBER360-Lab-Enabling-PSRemoting.docx
@@ -267,9 +267,8 @@
           <w:sz w:val="22"/>
           <w:szCs w:val="22"/>
         </w:rPr>
-        <w:t xml:space="preserve">DO NOT submit one </w:t>
-      </w:r>
-      <w:proofErr w:type="gramStart"/>
+        <w:t>DO NOT submit one jointly</w:t>
+      </w:r>
       <w:r>
         <w:rPr>
           <w:i/>
@@ -277,7 +276,7 @@
           <w:sz w:val="22"/>
           <w:szCs w:val="22"/>
         </w:rPr>
-        <w:t>jointly</w:t>
+        <w:t>-</w:t>
       </w:r>
       <w:r>
         <w:rPr>
@@ -286,7 +285,7 @@
           <w:sz w:val="22"/>
           <w:szCs w:val="22"/>
         </w:rPr>
-        <w:t>-</w:t>
+        <w:t>authored document</w:t>
       </w:r>
       <w:r>
         <w:rPr>
@@ -295,9 +294,8 @@
           <w:sz w:val="22"/>
           <w:szCs w:val="22"/>
         </w:rPr>
-        <w:t>authored</w:t>
-      </w:r>
-      <w:proofErr w:type="gramEnd"/>
+        <w:t>.</w:t>
+      </w:r>
       <w:r>
         <w:rPr>
           <w:i/>
@@ -305,7 +303,7 @@
           <w:sz w:val="22"/>
           <w:szCs w:val="22"/>
         </w:rPr>
-        <w:t xml:space="preserve"> document</w:t>
+        <w:t xml:space="preserve"> </w:t>
       </w:r>
       <w:r>
         <w:rPr>
@@ -314,7 +312,7 @@
           <w:sz w:val="22"/>
           <w:szCs w:val="22"/>
         </w:rPr>
-        <w:t>.</w:t>
+        <w:t>E</w:t>
       </w:r>
       <w:r>
         <w:rPr>
@@ -323,7 +321,7 @@
           <w:sz w:val="22"/>
           <w:szCs w:val="22"/>
         </w:rPr>
-        <w:t xml:space="preserve"> </w:t>
+        <w:t xml:space="preserve">ach team member </w:t>
       </w:r>
       <w:r>
         <w:rPr>
@@ -332,7 +330,7 @@
           <w:sz w:val="22"/>
           <w:szCs w:val="22"/>
         </w:rPr>
-        <w:t>E</w:t>
+        <w:t>must</w:t>
       </w:r>
       <w:r>
         <w:rPr>
@@ -341,7 +339,7 @@
           <w:sz w:val="22"/>
           <w:szCs w:val="22"/>
         </w:rPr>
-        <w:t xml:space="preserve">ach team member </w:t>
+        <w:t xml:space="preserve"> </w:t>
       </w:r>
       <w:r>
         <w:rPr>
@@ -350,7 +348,7 @@
           <w:sz w:val="22"/>
           <w:szCs w:val="22"/>
         </w:rPr>
-        <w:t>must</w:t>
+        <w:t>writ</w:t>
       </w:r>
       <w:r>
         <w:rPr>
@@ -359,7 +357,7 @@
           <w:sz w:val="22"/>
           <w:szCs w:val="22"/>
         </w:rPr>
-        <w:t xml:space="preserve"> </w:t>
+        <w:t xml:space="preserve">e and submit their own individual </w:t>
       </w:r>
       <w:r>
         <w:rPr>
@@ -368,7 +366,7 @@
           <w:sz w:val="22"/>
           <w:szCs w:val="22"/>
         </w:rPr>
-        <w:t>writ</w:t>
+        <w:t>report</w:t>
       </w:r>
       <w:r>
         <w:rPr>
@@ -377,7 +375,7 @@
           <w:sz w:val="22"/>
           <w:szCs w:val="22"/>
         </w:rPr>
-        <w:t xml:space="preserve">e and submit their own individual </w:t>
+        <w:t>.</w:t>
       </w:r>
       <w:r>
         <w:rPr>
@@ -386,7 +384,7 @@
           <w:sz w:val="22"/>
           <w:szCs w:val="22"/>
         </w:rPr>
-        <w:t>report</w:t>
+        <w:t xml:space="preserve"> DO NOT just submit</w:t>
       </w:r>
       <w:r>
         <w:rPr>
@@ -395,7 +393,7 @@
           <w:sz w:val="22"/>
           <w:szCs w:val="22"/>
         </w:rPr>
-        <w:t>.</w:t>
+        <w:t xml:space="preserve"> a sequence of screenshots; </w:t>
       </w:r>
       <w:r>
         <w:rPr>
@@ -404,7 +402,7 @@
           <w:sz w:val="22"/>
           <w:szCs w:val="22"/>
         </w:rPr>
-        <w:t xml:space="preserve"> DO NOT just submit</w:t>
+        <w:t xml:space="preserve">you must submit a professionally </w:t>
       </w:r>
       <w:r>
         <w:rPr>
@@ -412,8 +410,9 @@
           <w:iCs/>
           <w:sz w:val="22"/>
           <w:szCs w:val="22"/>
-        </w:rPr>
-        <w:t xml:space="preserve"> a sequence of screenshots; </w:t>
+          <w:u w:val="single"/>
+        </w:rPr>
+        <w:t>written</w:t>
       </w:r>
       <w:r>
         <w:rPr>
@@ -422,7 +421,7 @@
           <w:sz w:val="22"/>
           <w:szCs w:val="22"/>
         </w:rPr>
-        <w:t xml:space="preserve">you must submit a professionally </w:t>
+        <w:t xml:space="preserve"> report </w:t>
       </w:r>
       <w:r>
         <w:rPr>
@@ -430,9 +429,8 @@
           <w:iCs/>
           <w:sz w:val="22"/>
           <w:szCs w:val="22"/>
-          <w:u w:val="single"/>
-        </w:rPr>
-        <w:t>written</w:t>
+        </w:rPr>
+        <w:t xml:space="preserve">that explains </w:t>
       </w:r>
       <w:r>
         <w:rPr>
@@ -441,7 +439,7 @@
           <w:sz w:val="22"/>
           <w:szCs w:val="22"/>
         </w:rPr>
-        <w:t xml:space="preserve"> report </w:t>
+        <w:t>what you did</w:t>
       </w:r>
       <w:r>
         <w:rPr>
@@ -450,7 +448,7 @@
           <w:sz w:val="22"/>
           <w:szCs w:val="22"/>
         </w:rPr>
-        <w:t xml:space="preserve">that explains </w:t>
+        <w:t>, what you learned, and what specific evidence each screenshot illustration conveys.</w:t>
       </w:r>
       <w:r>
         <w:rPr>
@@ -459,24 +457,6 @@
           <w:sz w:val="22"/>
           <w:szCs w:val="22"/>
         </w:rPr>
-        <w:t>what you did</w:t>
-      </w:r>
-      <w:r>
-        <w:rPr>
-          <w:i/>
-          <w:iCs/>
-          <w:sz w:val="22"/>
-          <w:szCs w:val="22"/>
-        </w:rPr>
-        <w:t>, what you learned, and what specific evidence each screenshot illustration conveys.</w:t>
-      </w:r>
-      <w:r>
-        <w:rPr>
-          <w:i/>
-          <w:iCs/>
-          <w:sz w:val="22"/>
-          <w:szCs w:val="22"/>
-        </w:rPr>
         <w:t>)</w:t>
       </w:r>
     </w:p>
@@ -500,23 +480,7 @@
           <w:sz w:val="22"/>
           <w:szCs w:val="22"/>
         </w:rPr>
-        <w:t xml:space="preserve">For this lab, you enable and configure computers to support PowerShell </w:t>
-      </w:r>
-      <w:proofErr w:type="gramStart"/>
-      <w:r>
-        <w:rPr>
-          <w:sz w:val="22"/>
-          <w:szCs w:val="22"/>
-        </w:rPr>
-        <w:t>remoting</w:t>
-      </w:r>
-      <w:proofErr w:type="gramEnd"/>
-      <w:r>
-        <w:rPr>
-          <w:sz w:val="22"/>
-          <w:szCs w:val="22"/>
-        </w:rPr>
-        <w:t>, as presented in chapter 3 of the textbook.</w:t>
+        <w:t>For this lab, you enable and configure computers to support PowerShell remoting, as presented in chapter 3 of the textbook.</w:t>
       </w:r>
     </w:p>
     <w:p>
@@ -779,23 +743,7 @@
           <w:sz w:val="22"/>
           <w:szCs w:val="22"/>
         </w:rPr>
-        <w:t xml:space="preserve"> the other, </w:t>
-      </w:r>
-      <w:proofErr w:type="gramStart"/>
-      <w:r>
-        <w:rPr>
-          <w:sz w:val="22"/>
-          <w:szCs w:val="22"/>
-        </w:rPr>
-        <w:t>and also</w:t>
-      </w:r>
-      <w:proofErr w:type="gramEnd"/>
-      <w:r>
-        <w:rPr>
-          <w:sz w:val="22"/>
-          <w:szCs w:val="22"/>
-        </w:rPr>
-        <w:t xml:space="preserve"> back and forth between each machine and the jump server.</w:t>
+        <w:t xml:space="preserve"> the other, and also back and forth between each machine and the jump server.</w:t>
       </w:r>
     </w:p>
     <w:p>
@@ -1856,7 +1804,6 @@
         <w:t xml:space="preserve">ssh </w:t>
       </w:r>
       <w:proofErr w:type="spellStart"/>
-      <w:proofErr w:type="gramStart"/>
       <w:r>
         <w:rPr>
           <w:rFonts w:ascii="Consolas" w:hAnsi="Consolas"/>
@@ -1878,7 +1825,6 @@
         </w:rPr>
         <w:t>@</w:t>
       </w:r>
-      <w:proofErr w:type="gramEnd"/>
       <w:r>
         <w:rPr>
           <w:rFonts w:cstheme="minorHAnsi"/>
@@ -2081,7 +2027,6 @@
         <w:t xml:space="preserve">has the same </w:t>
       </w:r>
       <w:proofErr w:type="spellStart"/>
-      <w:proofErr w:type="gramStart"/>
       <w:r>
         <w:rPr>
           <w:b/>
@@ -2092,7 +2037,6 @@
         <w:t>ps</w:t>
       </w:r>
       <w:proofErr w:type="spellEnd"/>
-      <w:proofErr w:type="gramEnd"/>
       <w:r>
         <w:rPr>
           <w:sz w:val="22"/>
@@ -2417,23 +2361,7 @@
           <w:sz w:val="22"/>
           <w:szCs w:val="22"/>
         </w:rPr>
-        <w:t xml:space="preserve"> Your team partner(s) should create their own local user accounts </w:t>
-      </w:r>
-      <w:proofErr w:type="gramStart"/>
-      <w:r>
-        <w:rPr>
-          <w:sz w:val="22"/>
-          <w:szCs w:val="22"/>
-        </w:rPr>
-        <w:t>on</w:t>
-      </w:r>
-      <w:proofErr w:type="gramEnd"/>
-      <w:r>
-        <w:rPr>
-          <w:sz w:val="22"/>
-          <w:szCs w:val="22"/>
-        </w:rPr>
-        <w:t xml:space="preserve"> your hosts. (Help them, but don’t do it for them!)</w:t>
+        <w:t xml:space="preserve"> Your team partner(s) should create their own local user accounts on your hosts. (Help them, but don’t do it for them!)</w:t>
       </w:r>
     </w:p>
     <w:p>
@@ -2530,7 +2458,6 @@
         </w:rPr>
         <w:t xml:space="preserve"> </w:t>
       </w:r>
-      <w:proofErr w:type="gramStart"/>
       <w:r>
         <w:rPr>
           <w:i/>
@@ -2538,17 +2465,7 @@
           <w:sz w:val="22"/>
           <w:szCs w:val="22"/>
         </w:rPr>
-        <w:t>administrator</w:t>
-      </w:r>
-      <w:proofErr w:type="gramEnd"/>
-      <w:r>
-        <w:rPr>
-          <w:i/>
-          <w:iCs/>
-          <w:sz w:val="22"/>
-          <w:szCs w:val="22"/>
-        </w:rPr>
-        <w:t xml:space="preserve"> </w:t>
+        <w:t xml:space="preserve">administrator </w:t>
       </w:r>
       <w:r>
         <w:rPr>
@@ -2656,49 +2573,7 @@
           <w:szCs w:val="22"/>
         </w:rPr>
         <w:lastRenderedPageBreak/>
-        <w:t>O</w:t>
-      </w:r>
-      <w:r>
-        <w:rPr>
-          <w:sz w:val="22"/>
-          <w:szCs w:val="22"/>
-        </w:rPr>
-        <w:t xml:space="preserve">n </w:t>
-      </w:r>
-      <w:r>
-        <w:rPr>
-          <w:sz w:val="22"/>
-          <w:szCs w:val="22"/>
-        </w:rPr>
-        <w:t xml:space="preserve">your </w:t>
-      </w:r>
-      <w:r>
-        <w:rPr>
-          <w:sz w:val="22"/>
-          <w:szCs w:val="22"/>
-        </w:rPr>
-        <w:t>Linux server</w:t>
-      </w:r>
-      <w:r>
-        <w:rPr>
-          <w:sz w:val="22"/>
-          <w:szCs w:val="22"/>
-        </w:rPr>
-        <w:t>s</w:t>
-      </w:r>
-      <w:r>
-        <w:rPr>
-          <w:sz w:val="22"/>
-          <w:szCs w:val="22"/>
-        </w:rPr>
-        <w:t xml:space="preserve">, </w:t>
-      </w:r>
-      <w:r>
-        <w:rPr>
-          <w:sz w:val="22"/>
-          <w:szCs w:val="22"/>
-        </w:rPr>
-        <w:t xml:space="preserve">the </w:t>
+        <w:t xml:space="preserve">The Linux  </w:t>
       </w:r>
       <w:proofErr w:type="spellStart"/>
       <w:r>
@@ -2708,8 +2583,38 @@
           <w:sz w:val="22"/>
           <w:szCs w:val="22"/>
         </w:rPr>
-        <w:t>s</w:t>
-      </w:r>
+        <w:t>su</w:t>
+      </w:r>
+      <w:proofErr w:type="spellEnd"/>
+      <w:r>
+        <w:rPr>
+          <w:sz w:val="22"/>
+          <w:szCs w:val="22"/>
+        </w:rPr>
+        <w:t xml:space="preserve">  (switch-user) command only audits account switching, it does not</w:t>
+      </w:r>
+      <w:r>
+        <w:rPr>
+          <w:sz w:val="22"/>
+          <w:szCs w:val="22"/>
+        </w:rPr>
+        <w:t xml:space="preserve"> keep an audit trail of commands used after switching!</w:t>
+      </w:r>
+      <w:r>
+        <w:rPr>
+          <w:sz w:val="22"/>
+          <w:szCs w:val="22"/>
+        </w:rPr>
+        <w:t xml:space="preserve"> </w:t>
+      </w:r>
+      <w:r>
+        <w:rPr>
+          <w:sz w:val="22"/>
+          <w:szCs w:val="22"/>
+        </w:rPr>
+        <w:t xml:space="preserve">Most Linux distributions use </w:t>
+      </w:r>
+      <w:proofErr w:type="spellStart"/>
       <w:r>
         <w:rPr>
           <w:b/>
@@ -2717,7 +2622,7 @@
           <w:sz w:val="22"/>
           <w:szCs w:val="22"/>
         </w:rPr>
-        <w:t>udo</w:t>
+        <w:t>sudo</w:t>
       </w:r>
       <w:proofErr w:type="spellEnd"/>
       <w:r>
@@ -2725,56 +2630,28 @@
           <w:sz w:val="22"/>
           <w:szCs w:val="22"/>
         </w:rPr>
-        <w:t xml:space="preserve"> command </w:t>
-      </w:r>
-      <w:r>
-        <w:rPr>
-          <w:sz w:val="22"/>
-          <w:szCs w:val="22"/>
-        </w:rPr>
-        <w:t xml:space="preserve">already </w:t>
-      </w:r>
-      <w:r>
-        <w:rPr>
-          <w:sz w:val="22"/>
-          <w:szCs w:val="22"/>
-        </w:rPr>
-        <w:t>implements</w:t>
-      </w:r>
-      <w:r>
-        <w:rPr>
-          <w:sz w:val="22"/>
-          <w:szCs w:val="22"/>
-        </w:rPr>
-        <w:t xml:space="preserve"> </w:t>
-      </w:r>
-      <w:r>
-        <w:rPr>
-          <w:sz w:val="22"/>
-          <w:szCs w:val="22"/>
-        </w:rPr>
-        <w:t xml:space="preserve">local </w:t>
-      </w:r>
-      <w:r>
-        <w:rPr>
-          <w:sz w:val="22"/>
-          <w:szCs w:val="22"/>
-        </w:rPr>
-        <w:t>AAA c</w:t>
-      </w:r>
-      <w:r>
-        <w:rPr>
-          <w:sz w:val="22"/>
-          <w:szCs w:val="22"/>
-        </w:rPr>
-        <w:t>apability</w:t>
-      </w:r>
-      <w:r>
-        <w:rPr>
-          <w:sz w:val="22"/>
-          <w:szCs w:val="22"/>
-        </w:rPr>
-        <w:t>.</w:t>
+        <w:t xml:space="preserve"> to enable and audit privileged commands, but y</w:t>
+      </w:r>
+      <w:r>
+        <w:rPr>
+          <w:sz w:val="22"/>
+          <w:szCs w:val="22"/>
+        </w:rPr>
+        <w:t xml:space="preserve">our </w:t>
+      </w:r>
+      <w:r>
+        <w:rPr>
+          <w:sz w:val="22"/>
+          <w:szCs w:val="22"/>
+        </w:rPr>
+        <w:t>Linux</w:t>
+      </w:r>
+      <w:r>
+        <w:rPr>
+          <w:sz w:val="22"/>
+          <w:szCs w:val="22"/>
+        </w:rPr>
+        <w:t xml:space="preserve"> server doesn’t. Figure out what to do!</w:t>
       </w:r>
     </w:p>
     <w:p>
@@ -2795,7 +2672,658 @@
           <w:sz w:val="22"/>
           <w:szCs w:val="22"/>
         </w:rPr>
-        <w:t xml:space="preserve">Do </w:t>
+        <w:t>For your Windows server,</w:t>
+      </w:r>
+      <w:r>
+        <w:rPr>
+          <w:sz w:val="22"/>
+          <w:szCs w:val="22"/>
+        </w:rPr>
+        <w:t xml:space="preserve"> </w:t>
+      </w:r>
+      <w:r>
+        <w:rPr>
+          <w:sz w:val="22"/>
+          <w:szCs w:val="22"/>
+        </w:rPr>
+        <w:t xml:space="preserve">see </w:t>
+      </w:r>
+      <w:r>
+        <w:rPr>
+          <w:sz w:val="22"/>
+          <w:szCs w:val="22"/>
+        </w:rPr>
+        <w:t xml:space="preserve">textbook </w:t>
+      </w:r>
+      <w:proofErr w:type="spellStart"/>
+      <w:r>
+        <w:rPr>
+          <w:sz w:val="22"/>
+          <w:szCs w:val="22"/>
+        </w:rPr>
+        <w:t>chatper</w:t>
+      </w:r>
+      <w:proofErr w:type="spellEnd"/>
+      <w:r>
+        <w:rPr>
+          <w:sz w:val="22"/>
+          <w:szCs w:val="22"/>
+        </w:rPr>
+        <w:t xml:space="preserve"> 4 for </w:t>
+      </w:r>
+      <w:r>
+        <w:rPr>
+          <w:sz w:val="22"/>
+          <w:szCs w:val="22"/>
+        </w:rPr>
+        <w:t xml:space="preserve">a few </w:t>
+      </w:r>
+      <w:r>
+        <w:rPr>
+          <w:sz w:val="22"/>
+          <w:szCs w:val="22"/>
+        </w:rPr>
+        <w:t>command-</w:t>
+      </w:r>
+      <w:r>
+        <w:rPr>
+          <w:sz w:val="22"/>
+          <w:szCs w:val="22"/>
+        </w:rPr>
+        <w:t>logging ideas</w:t>
+      </w:r>
+      <w:r>
+        <w:rPr>
+          <w:sz w:val="22"/>
+          <w:szCs w:val="22"/>
+        </w:rPr>
+        <w:t>.</w:t>
+      </w:r>
+      <w:r>
+        <w:rPr>
+          <w:sz w:val="22"/>
+          <w:szCs w:val="22"/>
+        </w:rPr>
+        <w:t xml:space="preserve"> </w:t>
+      </w:r>
+      <w:r>
+        <w:rPr>
+          <w:sz w:val="22"/>
+          <w:szCs w:val="22"/>
+        </w:rPr>
+        <w:t>C</w:t>
+      </w:r>
+      <w:r>
+        <w:rPr>
+          <w:sz w:val="22"/>
+          <w:szCs w:val="22"/>
+        </w:rPr>
+        <w:t xml:space="preserve">hoose </w:t>
+      </w:r>
+      <w:r>
+        <w:rPr>
+          <w:sz w:val="22"/>
+          <w:szCs w:val="22"/>
+        </w:rPr>
+        <w:t xml:space="preserve">and </w:t>
+      </w:r>
+      <w:r>
+        <w:rPr>
+          <w:sz w:val="22"/>
+          <w:szCs w:val="22"/>
+        </w:rPr>
+        <w:t xml:space="preserve">try to </w:t>
+      </w:r>
+      <w:r>
+        <w:rPr>
+          <w:sz w:val="22"/>
+          <w:szCs w:val="22"/>
+        </w:rPr>
+        <w:t>implement one of them as an accounting control</w:t>
+      </w:r>
+      <w:r>
+        <w:rPr>
+          <w:sz w:val="22"/>
+          <w:szCs w:val="22"/>
+        </w:rPr>
+        <w:t>.</w:t>
+      </w:r>
+      <w:r>
+        <w:rPr>
+          <w:sz w:val="22"/>
+          <w:szCs w:val="22"/>
+        </w:rPr>
+        <w:t xml:space="preserve"> </w:t>
+      </w:r>
+      <w:r>
+        <w:rPr>
+          <w:sz w:val="22"/>
+          <w:szCs w:val="22"/>
+        </w:rPr>
+        <w:t>(</w:t>
+      </w:r>
+      <w:r>
+        <w:rPr>
+          <w:sz w:val="22"/>
+          <w:szCs w:val="22"/>
+        </w:rPr>
+        <w:t>For some administration events, such as rebooting, see if you can observe any event</w:t>
+      </w:r>
+      <w:r>
+        <w:rPr>
+          <w:sz w:val="22"/>
+          <w:szCs w:val="22"/>
+        </w:rPr>
+        <w:t xml:space="preserve"> patterns </w:t>
+      </w:r>
+      <w:r>
+        <w:rPr>
+          <w:sz w:val="22"/>
+          <w:szCs w:val="22"/>
+        </w:rPr>
+        <w:t>recorded in event logs.</w:t>
+      </w:r>
+      <w:r>
+        <w:rPr>
+          <w:sz w:val="22"/>
+          <w:szCs w:val="22"/>
+        </w:rPr>
+        <w:t>)</w:t>
+      </w:r>
+    </w:p>
+    <w:p>
+      <w:pPr>
+        <w:pStyle w:val="Heading2"/>
+      </w:pPr>
+      <w:r>
+        <w:t>Rename and reboot your team’s lab VMs</w:t>
+      </w:r>
+    </w:p>
+    <w:p>
+      <w:pPr>
+        <w:pStyle w:val="ListParagraph"/>
+        <w:numPr>
+          <w:ilvl w:val="0"/>
+          <w:numId w:val="21"/>
+        </w:numPr>
+        <w:contextualSpacing w:val="0"/>
+        <w:rPr>
+          <w:sz w:val="22"/>
+          <w:szCs w:val="22"/>
+        </w:rPr>
+      </w:pPr>
+      <w:r>
+        <w:rPr>
+          <w:sz w:val="22"/>
+          <w:szCs w:val="22"/>
+        </w:rPr>
+        <w:t xml:space="preserve">Figure out and use PowerShell commands </w:t>
+      </w:r>
+      <w:r>
+        <w:rPr>
+          <w:sz w:val="22"/>
+          <w:szCs w:val="22"/>
+        </w:rPr>
+        <w:t xml:space="preserve">or </w:t>
+      </w:r>
+      <w:r>
+        <w:rPr>
+          <w:sz w:val="22"/>
+          <w:szCs w:val="22"/>
+        </w:rPr>
+        <w:t>other configuration</w:t>
+      </w:r>
+      <w:r>
+        <w:rPr>
+          <w:sz w:val="22"/>
+          <w:szCs w:val="22"/>
+        </w:rPr>
+        <w:t xml:space="preserve"> tool</w:t>
+      </w:r>
+      <w:r>
+        <w:rPr>
+          <w:sz w:val="22"/>
+          <w:szCs w:val="22"/>
+        </w:rPr>
+        <w:t xml:space="preserve">s to </w:t>
+      </w:r>
+      <w:r>
+        <w:rPr>
+          <w:sz w:val="22"/>
+          <w:szCs w:val="22"/>
+        </w:rPr>
+        <w:t>change the hostname of your team’s independent Windows and Linux ser</w:t>
+      </w:r>
+      <w:r>
+        <w:rPr>
+          <w:sz w:val="22"/>
+          <w:szCs w:val="22"/>
+        </w:rPr>
+        <w:t>v</w:t>
+      </w:r>
+      <w:r>
+        <w:rPr>
+          <w:sz w:val="22"/>
+          <w:szCs w:val="22"/>
+        </w:rPr>
+        <w:t>ers.</w:t>
+      </w:r>
+      <w:r>
+        <w:rPr>
+          <w:sz w:val="22"/>
+          <w:szCs w:val="22"/>
+        </w:rPr>
+        <w:t xml:space="preserve"> (</w:t>
+      </w:r>
+      <w:r>
+        <w:rPr>
+          <w:sz w:val="22"/>
+          <w:szCs w:val="22"/>
+        </w:rPr>
+        <w:t>Your instructor</w:t>
+      </w:r>
+      <w:r>
+        <w:rPr>
+          <w:sz w:val="22"/>
+          <w:szCs w:val="22"/>
+        </w:rPr>
+        <w:t xml:space="preserve"> should have specified what </w:t>
+      </w:r>
+      <w:r>
+        <w:rPr>
+          <w:sz w:val="22"/>
+          <w:szCs w:val="22"/>
+        </w:rPr>
+        <w:t>your</w:t>
+      </w:r>
+      <w:r>
+        <w:rPr>
+          <w:sz w:val="22"/>
+          <w:szCs w:val="22"/>
+        </w:rPr>
+        <w:t xml:space="preserve"> new hostnames</w:t>
+      </w:r>
+      <w:r>
+        <w:rPr>
+          <w:sz w:val="22"/>
+          <w:szCs w:val="22"/>
+        </w:rPr>
+        <w:t xml:space="preserve"> should be</w:t>
+      </w:r>
+      <w:r>
+        <w:rPr>
+          <w:sz w:val="22"/>
+          <w:szCs w:val="22"/>
+        </w:rPr>
+        <w:t>.)</w:t>
+      </w:r>
+      <w:r>
+        <w:rPr>
+          <w:sz w:val="22"/>
+          <w:szCs w:val="22"/>
+        </w:rPr>
+        <w:t xml:space="preserve"> </w:t>
+      </w:r>
+    </w:p>
+    <w:p>
+      <w:pPr>
+        <w:pStyle w:val="ListParagraph"/>
+        <w:numPr>
+          <w:ilvl w:val="0"/>
+          <w:numId w:val="21"/>
+        </w:numPr>
+        <w:contextualSpacing w:val="0"/>
+        <w:rPr>
+          <w:sz w:val="22"/>
+          <w:szCs w:val="22"/>
+        </w:rPr>
+      </w:pPr>
+      <w:r>
+        <w:rPr>
+          <w:sz w:val="22"/>
+          <w:szCs w:val="22"/>
+        </w:rPr>
+        <w:t xml:space="preserve">Restart and verify that </w:t>
+      </w:r>
+      <w:r>
+        <w:rPr>
+          <w:sz w:val="22"/>
+          <w:szCs w:val="22"/>
+        </w:rPr>
+        <w:t>each</w:t>
+      </w:r>
+      <w:r>
+        <w:rPr>
+          <w:sz w:val="22"/>
+          <w:szCs w:val="22"/>
+        </w:rPr>
+        <w:t xml:space="preserve"> new hostname </w:t>
+      </w:r>
+      <w:r>
+        <w:rPr>
+          <w:sz w:val="22"/>
+          <w:szCs w:val="22"/>
+        </w:rPr>
+        <w:t xml:space="preserve">has </w:t>
+      </w:r>
+      <w:r>
+        <w:rPr>
+          <w:sz w:val="22"/>
+          <w:szCs w:val="22"/>
+        </w:rPr>
+        <w:t>take</w:t>
+      </w:r>
+      <w:r>
+        <w:rPr>
+          <w:sz w:val="22"/>
+          <w:szCs w:val="22"/>
+        </w:rPr>
+        <w:t>n</w:t>
+      </w:r>
+      <w:r>
+        <w:rPr>
+          <w:sz w:val="22"/>
+          <w:szCs w:val="22"/>
+        </w:rPr>
+        <w:t xml:space="preserve"> effect.</w:t>
+      </w:r>
+      <w:r>
+        <w:rPr>
+          <w:sz w:val="22"/>
+          <w:szCs w:val="22"/>
+        </w:rPr>
+        <w:t xml:space="preserve"> </w:t>
+      </w:r>
+    </w:p>
+    <w:p>
+      <w:pPr>
+        <w:pStyle w:val="ListParagraph"/>
+        <w:numPr>
+          <w:ilvl w:val="0"/>
+          <w:numId w:val="21"/>
+        </w:numPr>
+        <w:contextualSpacing w:val="0"/>
+        <w:rPr>
+          <w:sz w:val="22"/>
+          <w:szCs w:val="22"/>
+        </w:rPr>
+      </w:pPr>
+      <w:r>
+        <w:rPr>
+          <w:sz w:val="22"/>
+          <w:szCs w:val="22"/>
+        </w:rPr>
+        <w:t xml:space="preserve">Verify that </w:t>
+      </w:r>
+      <w:r>
+        <w:rPr>
+          <w:sz w:val="22"/>
+          <w:szCs w:val="22"/>
+        </w:rPr>
+        <w:t xml:space="preserve">your independent servers’ system logs or event logs </w:t>
+      </w:r>
+      <w:r>
+        <w:rPr>
+          <w:sz w:val="22"/>
+          <w:szCs w:val="22"/>
+        </w:rPr>
+        <w:t xml:space="preserve">have </w:t>
+      </w:r>
+      <w:r>
+        <w:rPr>
+          <w:sz w:val="22"/>
+          <w:szCs w:val="22"/>
+        </w:rPr>
+        <w:t>record</w:t>
+      </w:r>
+      <w:r>
+        <w:rPr>
+          <w:sz w:val="22"/>
+          <w:szCs w:val="22"/>
+        </w:rPr>
+        <w:t>s</w:t>
+      </w:r>
+      <w:r>
+        <w:rPr>
+          <w:sz w:val="22"/>
+          <w:szCs w:val="22"/>
+        </w:rPr>
+        <w:t xml:space="preserve"> </w:t>
+      </w:r>
+      <w:r>
+        <w:rPr>
+          <w:sz w:val="22"/>
+          <w:szCs w:val="22"/>
+        </w:rPr>
+        <w:t xml:space="preserve">that show </w:t>
+      </w:r>
+      <w:r>
+        <w:rPr>
+          <w:sz w:val="22"/>
+          <w:szCs w:val="22"/>
+        </w:rPr>
+        <w:t>the hostname change</w:t>
+      </w:r>
+      <w:r>
+        <w:rPr>
+          <w:sz w:val="22"/>
+          <w:szCs w:val="22"/>
+        </w:rPr>
+        <w:t xml:space="preserve"> </w:t>
+      </w:r>
+      <w:r>
+        <w:rPr>
+          <w:sz w:val="22"/>
+          <w:szCs w:val="22"/>
+        </w:rPr>
+        <w:t>and</w:t>
+      </w:r>
+      <w:r>
+        <w:rPr>
+          <w:sz w:val="22"/>
+          <w:szCs w:val="22"/>
+        </w:rPr>
+        <w:t>/or</w:t>
+      </w:r>
+      <w:r>
+        <w:rPr>
+          <w:sz w:val="22"/>
+          <w:szCs w:val="22"/>
+        </w:rPr>
+        <w:t xml:space="preserve"> reboot</w:t>
+      </w:r>
+      <w:r>
+        <w:rPr>
+          <w:sz w:val="22"/>
+          <w:szCs w:val="22"/>
+        </w:rPr>
+        <w:t xml:space="preserve"> </w:t>
+      </w:r>
+      <w:r>
+        <w:rPr>
+          <w:sz w:val="22"/>
+          <w:szCs w:val="22"/>
+        </w:rPr>
+        <w:t>events</w:t>
+      </w:r>
+      <w:r>
+        <w:rPr>
+          <w:sz w:val="22"/>
+          <w:szCs w:val="22"/>
+        </w:rPr>
+        <w:t>.</w:t>
+      </w:r>
+    </w:p>
+    <w:p>
+      <w:pPr>
+        <w:pStyle w:val="Heading2"/>
+      </w:pPr>
+      <w:r>
+        <w:t xml:space="preserve">Enable PowerShell remoting </w:t>
+      </w:r>
+      <w:r>
+        <w:t>on your team’s lab VMs</w:t>
+      </w:r>
+    </w:p>
+    <w:p>
+      <w:pPr>
+        <w:rPr>
+          <w:sz w:val="22"/>
+          <w:szCs w:val="22"/>
+        </w:rPr>
+      </w:pPr>
+      <w:r>
+        <w:rPr>
+          <w:sz w:val="22"/>
+          <w:szCs w:val="22"/>
+        </w:rPr>
+        <w:t xml:space="preserve">Your team’s Windows and Linux VMs are not joined to any domain, so there is no Kerberos ticketing service on either of them to handle authentication between computers. Instead, you’ll need to handle authentication yourself. Between the Windows computers (the jump server and your Windows lab machine), you can use </w:t>
+      </w:r>
+      <w:proofErr w:type="spellStart"/>
+      <w:r>
+        <w:rPr>
+          <w:sz w:val="22"/>
+          <w:szCs w:val="22"/>
+        </w:rPr>
+        <w:t>PSCredential</w:t>
+      </w:r>
+      <w:proofErr w:type="spellEnd"/>
+      <w:r>
+        <w:rPr>
+          <w:sz w:val="22"/>
+          <w:szCs w:val="22"/>
+        </w:rPr>
+        <w:t xml:space="preserve"> objects transported over </w:t>
+      </w:r>
+      <w:proofErr w:type="spellStart"/>
+      <w:r>
+        <w:rPr>
+          <w:sz w:val="22"/>
+          <w:szCs w:val="22"/>
+        </w:rPr>
+        <w:t>WSman</w:t>
+      </w:r>
+      <w:proofErr w:type="spellEnd"/>
+      <w:r>
+        <w:rPr>
+          <w:sz w:val="22"/>
+          <w:szCs w:val="22"/>
+        </w:rPr>
+        <w:t xml:space="preserve"> for authentication. Between either of those Windows computers and your Linux computer, you will use SSH for authentication.</w:t>
+      </w:r>
+    </w:p>
+    <w:p>
+      <w:pPr>
+        <w:pStyle w:val="ListParagraph"/>
+        <w:numPr>
+          <w:ilvl w:val="0"/>
+          <w:numId w:val="21"/>
+        </w:numPr>
+        <w:contextualSpacing w:val="0"/>
+        <w:rPr>
+          <w:sz w:val="22"/>
+          <w:szCs w:val="22"/>
+        </w:rPr>
+      </w:pPr>
+      <w:r>
+        <w:rPr>
+          <w:sz w:val="22"/>
+          <w:szCs w:val="22"/>
+        </w:rPr>
+        <w:t xml:space="preserve">Figure out and use PowerShell to create objects of type </w:t>
+      </w:r>
+      <w:proofErr w:type="spellStart"/>
+      <w:r>
+        <w:rPr>
+          <w:sz w:val="22"/>
+          <w:szCs w:val="22"/>
+        </w:rPr>
+        <w:t>PSCredential</w:t>
+      </w:r>
+      <w:proofErr w:type="spellEnd"/>
+      <w:r>
+        <w:rPr>
+          <w:sz w:val="22"/>
+          <w:szCs w:val="22"/>
+        </w:rPr>
+        <w:t xml:space="preserve">. Create a valid credential object that represents your </w:t>
+      </w:r>
+      <w:r>
+        <w:rPr>
+          <w:sz w:val="22"/>
+          <w:szCs w:val="22"/>
+        </w:rPr>
+        <w:t xml:space="preserve">jump server’s </w:t>
+      </w:r>
+      <w:r>
+        <w:rPr>
+          <w:sz w:val="22"/>
+          <w:szCs w:val="22"/>
+        </w:rPr>
+        <w:t xml:space="preserve">domain account. Create valid credential objects that represent </w:t>
+      </w:r>
+      <w:r>
+        <w:rPr>
+          <w:sz w:val="22"/>
+          <w:szCs w:val="22"/>
+        </w:rPr>
+        <w:t>the</w:t>
+      </w:r>
+      <w:r>
+        <w:rPr>
+          <w:sz w:val="22"/>
+          <w:szCs w:val="22"/>
+        </w:rPr>
+        <w:t xml:space="preserve"> new local account</w:t>
+      </w:r>
+      <w:r>
+        <w:rPr>
+          <w:sz w:val="22"/>
+          <w:szCs w:val="22"/>
+        </w:rPr>
+        <w:t>s</w:t>
+      </w:r>
+      <w:r>
+        <w:rPr>
+          <w:sz w:val="22"/>
+          <w:szCs w:val="22"/>
+        </w:rPr>
+        <w:t xml:space="preserve"> </w:t>
+      </w:r>
+      <w:r>
+        <w:rPr>
+          <w:sz w:val="22"/>
+          <w:szCs w:val="22"/>
+        </w:rPr>
+        <w:t xml:space="preserve">you created for </w:t>
+      </w:r>
+      <w:r>
+        <w:rPr>
+          <w:sz w:val="22"/>
+          <w:szCs w:val="22"/>
+        </w:rPr>
+        <w:t xml:space="preserve">your team’s independent </w:t>
+      </w:r>
+      <w:r>
+        <w:rPr>
+          <w:sz w:val="22"/>
+          <w:szCs w:val="22"/>
+        </w:rPr>
+        <w:t>Windows</w:t>
+      </w:r>
+      <w:r>
+        <w:rPr>
+          <w:sz w:val="22"/>
+          <w:szCs w:val="22"/>
+        </w:rPr>
+        <w:t xml:space="preserve"> VM. </w:t>
+      </w:r>
+      <w:r>
+        <w:rPr>
+          <w:sz w:val="22"/>
+          <w:szCs w:val="22"/>
+        </w:rPr>
+        <w:t>(</w:t>
       </w:r>
       <w:r>
         <w:rPr>
@@ -2804,32 +3332,108 @@
           <w:sz w:val="22"/>
           <w:szCs w:val="22"/>
         </w:rPr>
-        <w:t>not</w:t>
-      </w:r>
-      <w:r>
-        <w:rPr>
-          <w:sz w:val="22"/>
-          <w:szCs w:val="22"/>
-        </w:rPr>
-        <w:t xml:space="preserve"> edit the </w:t>
-      </w:r>
-      <w:proofErr w:type="spellStart"/>
-      <w:r>
-        <w:rPr>
+        <w:t>Hint:</w:t>
+      </w:r>
+      <w:r>
+        <w:rPr>
+          <w:sz w:val="22"/>
+          <w:szCs w:val="22"/>
+        </w:rPr>
+        <w:t xml:space="preserve">  </w:t>
+      </w:r>
+      <w:r>
+        <w:rPr>
+          <w:rFonts w:ascii="Consolas" w:hAnsi="Consolas"/>
           <w:b/>
           <w:bCs/>
           <w:sz w:val="22"/>
           <w:szCs w:val="22"/>
         </w:rPr>
-        <w:t>sudoers</w:t>
-      </w:r>
-      <w:proofErr w:type="spellEnd"/>
-      <w:r>
-        <w:rPr>
-          <w:sz w:val="22"/>
-          <w:szCs w:val="22"/>
-        </w:rPr>
-        <w:t xml:space="preserve"> file; you don’t need to. Figure out what to do!</w:t>
+        <w:t>Get-Command *credential*</w:t>
+      </w:r>
+      <w:r>
+        <w:rPr>
+          <w:sz w:val="22"/>
+          <w:szCs w:val="22"/>
+        </w:rPr>
+        <w:t xml:space="preserve">  )</w:t>
+      </w:r>
+    </w:p>
+    <w:p>
+      <w:pPr>
+        <w:pStyle w:val="ListParagraph"/>
+        <w:numPr>
+          <w:ilvl w:val="0"/>
+          <w:numId w:val="21"/>
+        </w:numPr>
+        <w:contextualSpacing w:val="0"/>
+        <w:rPr>
+          <w:sz w:val="22"/>
+          <w:szCs w:val="22"/>
+        </w:rPr>
+      </w:pPr>
+      <w:r>
+        <w:rPr>
+          <w:sz w:val="22"/>
+          <w:szCs w:val="22"/>
+        </w:rPr>
+        <w:t xml:space="preserve">Figure out and use PowerShell commands </w:t>
+      </w:r>
+      <w:r>
+        <w:rPr>
+          <w:sz w:val="22"/>
+          <w:szCs w:val="22"/>
+        </w:rPr>
+        <w:t xml:space="preserve">and other configurations </w:t>
+      </w:r>
+      <w:r>
+        <w:rPr>
+          <w:sz w:val="22"/>
+          <w:szCs w:val="22"/>
+        </w:rPr>
+        <w:t xml:space="preserve">to </w:t>
+      </w:r>
+      <w:r>
+        <w:rPr>
+          <w:sz w:val="22"/>
+          <w:szCs w:val="22"/>
+        </w:rPr>
+        <w:t>enable PowerShell remoting</w:t>
+      </w:r>
+      <w:r>
+        <w:rPr>
+          <w:sz w:val="22"/>
+          <w:szCs w:val="22"/>
+        </w:rPr>
+        <w:t xml:space="preserve"> between your independent machines</w:t>
+      </w:r>
+      <w:r>
+        <w:rPr>
+          <w:sz w:val="22"/>
+          <w:szCs w:val="22"/>
+        </w:rPr>
+        <w:t xml:space="preserve">. </w:t>
+      </w:r>
+      <w:r>
+        <w:rPr>
+          <w:sz w:val="22"/>
+          <w:szCs w:val="22"/>
+        </w:rPr>
+        <w:t>Hint</w:t>
+      </w:r>
+      <w:r>
+        <w:rPr>
+          <w:sz w:val="22"/>
+          <w:szCs w:val="22"/>
+        </w:rPr>
+        <w:t>s</w:t>
+      </w:r>
+      <w:r>
+        <w:rPr>
+          <w:sz w:val="22"/>
+          <w:szCs w:val="22"/>
+        </w:rPr>
+        <w:t>:</w:t>
       </w:r>
     </w:p>
     <w:p>
@@ -2850,21 +3454,53 @@
           <w:sz w:val="22"/>
           <w:szCs w:val="22"/>
         </w:rPr>
-        <w:t>G</w:t>
-      </w:r>
-      <w:r>
-        <w:rPr>
-          <w:sz w:val="22"/>
-          <w:szCs w:val="22"/>
-        </w:rPr>
-        <w:t xml:space="preserve">enerative AI chatbots </w:t>
-      </w:r>
-      <w:r>
-        <w:rPr>
-          <w:sz w:val="22"/>
-          <w:szCs w:val="22"/>
-        </w:rPr>
-        <w:t xml:space="preserve">have been consistently </w:t>
+        <w:t>C</w:t>
+      </w:r>
+      <w:r>
+        <w:rPr>
+          <w:sz w:val="22"/>
+          <w:szCs w:val="22"/>
+        </w:rPr>
+        <w:t>onfigure</w:t>
+      </w:r>
+      <w:r>
+        <w:rPr>
+          <w:sz w:val="22"/>
+          <w:szCs w:val="22"/>
+        </w:rPr>
+        <w:t xml:space="preserve"> </w:t>
+      </w:r>
+      <w:proofErr w:type="spellStart"/>
+      <w:r>
+        <w:rPr>
+          <w:b/>
+          <w:bCs/>
+          <w:sz w:val="22"/>
+          <w:szCs w:val="22"/>
+        </w:rPr>
+        <w:t>TrustedHosts</w:t>
+      </w:r>
+      <w:proofErr w:type="spellEnd"/>
+      <w:r>
+        <w:rPr>
+          <w:sz w:val="22"/>
+          <w:szCs w:val="22"/>
+        </w:rPr>
+        <w:t xml:space="preserve"> </w:t>
+      </w:r>
+      <w:r>
+        <w:rPr>
+          <w:sz w:val="22"/>
+          <w:szCs w:val="22"/>
+        </w:rPr>
+        <w:t xml:space="preserve">.  </w:t>
+      </w:r>
+      <w:r>
+        <w:rPr>
+          <w:sz w:val="22"/>
+          <w:szCs w:val="22"/>
+        </w:rPr>
+        <w:t>(</w:t>
       </w:r>
       <w:r>
         <w:rPr>
@@ -2873,28 +3509,25 @@
           <w:sz w:val="22"/>
           <w:szCs w:val="22"/>
         </w:rPr>
-        <w:t>wrong</w:t>
-      </w:r>
-      <w:r>
-        <w:rPr>
-          <w:sz w:val="22"/>
-          <w:szCs w:val="22"/>
-        </w:rPr>
-        <w:t xml:space="preserve"> about how </w:t>
-      </w:r>
-      <w:r>
-        <w:rPr>
-          <w:sz w:val="22"/>
-          <w:szCs w:val="22"/>
-        </w:rPr>
-        <w:t>you should</w:t>
-      </w:r>
-      <w:r>
-        <w:rPr>
-          <w:sz w:val="22"/>
-          <w:szCs w:val="22"/>
-        </w:rPr>
-        <w:t xml:space="preserve"> configure </w:t>
+        <w:t>C</w:t>
+      </w:r>
+      <w:r>
+        <w:rPr>
+          <w:i/>
+          <w:iCs/>
+          <w:sz w:val="22"/>
+          <w:szCs w:val="22"/>
+        </w:rPr>
+        <w:t>aution: d</w:t>
+      </w:r>
+      <w:r>
+        <w:rPr>
+          <w:i/>
+          <w:iCs/>
+          <w:sz w:val="22"/>
+          <w:szCs w:val="22"/>
+        </w:rPr>
+        <w:t xml:space="preserve">on’t erase any existing </w:t>
       </w:r>
       <w:proofErr w:type="spellStart"/>
       <w:r>
@@ -2904,36 +3537,96 @@
           <w:sz w:val="22"/>
           <w:szCs w:val="22"/>
         </w:rPr>
-        <w:t>sudo</w:t>
+        <w:t>TrustedHosts</w:t>
       </w:r>
       <w:proofErr w:type="spellEnd"/>
       <w:r>
         <w:rPr>
-          <w:sz w:val="22"/>
-          <w:szCs w:val="22"/>
-        </w:rPr>
-        <w:t xml:space="preserve"> </w:t>
-      </w:r>
-      <w:r>
-        <w:rPr>
-          <w:sz w:val="22"/>
-          <w:szCs w:val="22"/>
-        </w:rPr>
-        <w:t xml:space="preserve">privilege </w:t>
-      </w:r>
-      <w:r>
-        <w:rPr>
-          <w:sz w:val="22"/>
-          <w:szCs w:val="22"/>
-        </w:rPr>
-        <w:t>on the lab’s Linux servers.</w:t>
-      </w:r>
-      <w:r>
-        <w:rPr>
-          <w:sz w:val="22"/>
-          <w:szCs w:val="22"/>
-        </w:rPr>
-        <w:t xml:space="preserve"> Figure out what to do!</w:t>
+          <w:i/>
+          <w:iCs/>
+          <w:sz w:val="22"/>
+          <w:szCs w:val="22"/>
+        </w:rPr>
+        <w:t xml:space="preserve"> settings on the jump server!</w:t>
+      </w:r>
+      <w:r>
+        <w:rPr>
+          <w:i/>
+          <w:iCs/>
+          <w:sz w:val="22"/>
+          <w:szCs w:val="22"/>
+        </w:rPr>
+        <w:t xml:space="preserve"> It</w:t>
+      </w:r>
+      <w:r>
+        <w:rPr>
+          <w:i/>
+          <w:iCs/>
+          <w:sz w:val="22"/>
+          <w:szCs w:val="22"/>
+        </w:rPr>
+        <w:t xml:space="preserve"> i</w:t>
+      </w:r>
+      <w:r>
+        <w:rPr>
+          <w:i/>
+          <w:iCs/>
+          <w:sz w:val="22"/>
+          <w:szCs w:val="22"/>
+        </w:rPr>
+        <w:t xml:space="preserve">s already configured to allow connections to </w:t>
+      </w:r>
+      <w:r>
+        <w:rPr>
+          <w:i/>
+          <w:iCs/>
+          <w:sz w:val="22"/>
+          <w:szCs w:val="22"/>
+        </w:rPr>
+        <w:t xml:space="preserve">all machines in </w:t>
+      </w:r>
+      <w:r>
+        <w:rPr>
+          <w:i/>
+          <w:iCs/>
+          <w:sz w:val="22"/>
+          <w:szCs w:val="22"/>
+        </w:rPr>
+        <w:t>the lab</w:t>
+      </w:r>
+      <w:r>
+        <w:rPr>
+          <w:i/>
+          <w:iCs/>
+          <w:sz w:val="22"/>
+          <w:szCs w:val="22"/>
+        </w:rPr>
+        <w:t xml:space="preserve"> subnet</w:t>
+      </w:r>
+      <w:r>
+        <w:rPr>
+          <w:i/>
+          <w:iCs/>
+          <w:sz w:val="22"/>
+          <w:szCs w:val="22"/>
+        </w:rPr>
+        <w:t xml:space="preserve">, including your team’s independent </w:t>
+      </w:r>
+      <w:r>
+        <w:rPr>
+          <w:i/>
+          <w:iCs/>
+          <w:sz w:val="22"/>
+          <w:szCs w:val="22"/>
+        </w:rPr>
+        <w:t>VMs.</w:t>
+      </w:r>
+      <w:r>
+        <w:rPr>
+          <w:sz w:val="22"/>
+          <w:szCs w:val="22"/>
+        </w:rPr>
+        <w:t>)</w:t>
       </w:r>
     </w:p>
     <w:p>
@@ -2954,7 +3647,28 @@
           <w:sz w:val="22"/>
           <w:szCs w:val="22"/>
         </w:rPr>
-        <w:t>For your Windows server,</w:t>
+        <w:t>T</w:t>
+      </w:r>
+      <w:r>
+        <w:rPr>
+          <w:sz w:val="22"/>
+          <w:szCs w:val="22"/>
+        </w:rPr>
+        <w:t>ry us</w:t>
+      </w:r>
+      <w:r>
+        <w:rPr>
+          <w:sz w:val="22"/>
+          <w:szCs w:val="22"/>
+        </w:rPr>
+        <w:t>ing</w:t>
+      </w:r>
+      <w:r>
+        <w:rPr>
+          <w:sz w:val="22"/>
+          <w:szCs w:val="22"/>
+        </w:rPr>
+        <w:t xml:space="preserve"> your</w:t>
       </w:r>
       <w:r>
         <w:rPr>
@@ -2963,27 +3677,13 @@
         </w:rPr>
         <w:t xml:space="preserve"> </w:t>
       </w:r>
-      <w:r>
-        <w:rPr>
-          <w:sz w:val="22"/>
-          <w:szCs w:val="22"/>
-        </w:rPr>
-        <w:t xml:space="preserve">see </w:t>
-      </w:r>
-      <w:r>
-        <w:rPr>
-          <w:sz w:val="22"/>
-          <w:szCs w:val="22"/>
-        </w:rPr>
-        <w:t xml:space="preserve">textbook </w:t>
-      </w:r>
       <w:proofErr w:type="spellStart"/>
       <w:r>
         <w:rPr>
           <w:sz w:val="22"/>
           <w:szCs w:val="22"/>
         </w:rPr>
-        <w:t>chatper</w:t>
+        <w:t>PSCredential</w:t>
       </w:r>
       <w:proofErr w:type="spellEnd"/>
       <w:r>
@@ -2991,28 +3691,37 @@
           <w:sz w:val="22"/>
           <w:szCs w:val="22"/>
         </w:rPr>
-        <w:t xml:space="preserve"> 4 for </w:t>
-      </w:r>
-      <w:r>
-        <w:rPr>
-          <w:sz w:val="22"/>
-          <w:szCs w:val="22"/>
-        </w:rPr>
-        <w:t xml:space="preserve">a few </w:t>
-      </w:r>
-      <w:r>
-        <w:rPr>
-          <w:sz w:val="22"/>
-          <w:szCs w:val="22"/>
-        </w:rPr>
-        <w:t>command-</w:t>
-      </w:r>
-      <w:r>
-        <w:rPr>
-          <w:sz w:val="22"/>
-          <w:szCs w:val="22"/>
-        </w:rPr>
-        <w:t>logging ideas</w:t>
+        <w:t xml:space="preserve"> objects</w:t>
+      </w:r>
+      <w:r>
+        <w:rPr>
+          <w:sz w:val="22"/>
+          <w:szCs w:val="22"/>
+        </w:rPr>
+        <w:t xml:space="preserve"> to authenticate your </w:t>
+      </w:r>
+      <w:proofErr w:type="spellStart"/>
+      <w:r>
+        <w:rPr>
+          <w:sz w:val="22"/>
+          <w:szCs w:val="22"/>
+        </w:rPr>
+        <w:t>PSRemoting</w:t>
+      </w:r>
+      <w:proofErr w:type="spellEnd"/>
+      <w:r>
+        <w:rPr>
+          <w:sz w:val="22"/>
+          <w:szCs w:val="22"/>
+        </w:rPr>
+        <w:t xml:space="preserve"> attempts</w:t>
+      </w:r>
+      <w:r>
+        <w:rPr>
+          <w:sz w:val="22"/>
+          <w:szCs w:val="22"/>
+        </w:rPr>
+        <w:t xml:space="preserve"> from one Windows host to another</w:t>
       </w:r>
       <w:r>
         <w:rPr>
@@ -3020,105 +3729,108 @@
           <w:szCs w:val="22"/>
         </w:rPr>
         <w:t>.</w:t>
-      </w:r>
-      <w:r>
-        <w:rPr>
-          <w:sz w:val="22"/>
-          <w:szCs w:val="22"/>
-        </w:rPr>
-        <w:t xml:space="preserve"> </w:t>
-      </w:r>
-      <w:r>
-        <w:rPr>
-          <w:sz w:val="22"/>
-          <w:szCs w:val="22"/>
-        </w:rPr>
-        <w:t>C</w:t>
-      </w:r>
-      <w:r>
-        <w:rPr>
-          <w:sz w:val="22"/>
-          <w:szCs w:val="22"/>
-        </w:rPr>
-        <w:t xml:space="preserve">hoose </w:t>
-      </w:r>
-      <w:r>
-        <w:rPr>
-          <w:sz w:val="22"/>
-          <w:szCs w:val="22"/>
-        </w:rPr>
-        <w:t xml:space="preserve">and </w:t>
-      </w:r>
-      <w:r>
-        <w:rPr>
-          <w:sz w:val="22"/>
-          <w:szCs w:val="22"/>
-        </w:rPr>
-        <w:t xml:space="preserve">try to </w:t>
-      </w:r>
-      <w:r>
-        <w:rPr>
-          <w:sz w:val="22"/>
-          <w:szCs w:val="22"/>
-        </w:rPr>
-        <w:t>implement one of them as an accounting control</w:t>
-      </w:r>
-      <w:r>
-        <w:rPr>
-          <w:sz w:val="22"/>
-          <w:szCs w:val="22"/>
-        </w:rPr>
-        <w:t>.</w:t>
-      </w:r>
-      <w:r>
-        <w:rPr>
-          <w:sz w:val="22"/>
-          <w:szCs w:val="22"/>
-        </w:rPr>
-        <w:t xml:space="preserve"> </w:t>
-      </w:r>
-      <w:r>
-        <w:rPr>
-          <w:sz w:val="22"/>
-          <w:szCs w:val="22"/>
-        </w:rPr>
-        <w:t>(</w:t>
-      </w:r>
-      <w:r>
-        <w:rPr>
-          <w:sz w:val="22"/>
-          <w:szCs w:val="22"/>
-        </w:rPr>
-        <w:t>For some administration events, such as rebooting, see if you can observe any event</w:t>
-      </w:r>
-      <w:r>
-        <w:rPr>
-          <w:sz w:val="22"/>
-          <w:szCs w:val="22"/>
-        </w:rPr>
-        <w:t xml:space="preserve"> patterns </w:t>
-      </w:r>
-      <w:r>
-        <w:rPr>
-          <w:sz w:val="22"/>
-          <w:szCs w:val="22"/>
-        </w:rPr>
-        <w:t>recorded in event logs.</w:t>
-      </w:r>
-      <w:r>
-        <w:rPr>
-          <w:sz w:val="22"/>
-          <w:szCs w:val="22"/>
-        </w:rPr>
-        <w:t>)</w:t>
       </w:r>
     </w:p>
     <w:p>
       <w:pPr>
-        <w:pStyle w:val="Heading2"/>
-      </w:pPr>
-      <w:r>
-        <w:t>Rename and reboot your team’s lab VMs</w:t>
+        <w:pStyle w:val="ListParagraph"/>
+        <w:numPr>
+          <w:ilvl w:val="1"/>
+          <w:numId w:val="21"/>
+        </w:numPr>
+        <w:contextualSpacing w:val="0"/>
+        <w:rPr>
+          <w:sz w:val="22"/>
+          <w:szCs w:val="22"/>
+        </w:rPr>
+      </w:pPr>
+      <w:r>
+        <w:rPr>
+          <w:sz w:val="22"/>
+          <w:szCs w:val="22"/>
+        </w:rPr>
+        <w:t>Y</w:t>
+      </w:r>
+      <w:r>
+        <w:rPr>
+          <w:sz w:val="22"/>
+          <w:szCs w:val="22"/>
+        </w:rPr>
+        <w:t xml:space="preserve">ou need to configure a </w:t>
+      </w:r>
+      <w:r>
+        <w:rPr>
+          <w:sz w:val="22"/>
+          <w:szCs w:val="22"/>
+        </w:rPr>
+        <w:t xml:space="preserve">PowerShell </w:t>
+      </w:r>
+      <w:r>
+        <w:rPr>
+          <w:sz w:val="22"/>
+          <w:szCs w:val="22"/>
+        </w:rPr>
+        <w:t xml:space="preserve">subsystem for </w:t>
+      </w:r>
+      <w:r>
+        <w:rPr>
+          <w:sz w:val="22"/>
+          <w:szCs w:val="22"/>
+        </w:rPr>
+        <w:t>the Linux VM’s</w:t>
+      </w:r>
+      <w:r>
+        <w:rPr>
+          <w:sz w:val="22"/>
+          <w:szCs w:val="22"/>
+        </w:rPr>
+        <w:t xml:space="preserve"> SSH daemon</w:t>
+      </w:r>
+      <w:r>
+        <w:rPr>
+          <w:sz w:val="22"/>
+          <w:szCs w:val="22"/>
+        </w:rPr>
+        <w:t xml:space="preserve"> </w:t>
+      </w:r>
+      <w:proofErr w:type="spellStart"/>
+      <w:r>
+        <w:rPr>
+          <w:b/>
+          <w:bCs/>
+          <w:sz w:val="22"/>
+          <w:szCs w:val="22"/>
+        </w:rPr>
+        <w:t>sshd</w:t>
+      </w:r>
+      <w:proofErr w:type="spellEnd"/>
+      <w:r>
+        <w:rPr>
+          <w:sz w:val="22"/>
+          <w:szCs w:val="22"/>
+        </w:rPr>
+        <w:t>.</w:t>
+      </w:r>
+    </w:p>
+    <w:p>
+      <w:pPr>
+        <w:pStyle w:val="ListParagraph"/>
+        <w:numPr>
+          <w:ilvl w:val="2"/>
+          <w:numId w:val="21"/>
+        </w:numPr>
+        <w:contextualSpacing w:val="0"/>
+        <w:rPr>
+          <w:sz w:val="22"/>
+          <w:szCs w:val="22"/>
+        </w:rPr>
+      </w:pPr>
+      <w:r>
+        <w:rPr>
+          <w:sz w:val="22"/>
+          <w:szCs w:val="22"/>
+        </w:rPr>
+        <w:t>To connect from your team’s Linux VM to your team’s Windows VM, you also need to configure a PowerShell subsystem for the Windows VM’s SSH daemon.</w:t>
       </w:r>
     </w:p>
     <w:p>
@@ -3139,112 +3851,44 @@
           <w:sz w:val="22"/>
           <w:szCs w:val="22"/>
         </w:rPr>
-        <w:t xml:space="preserve">Figure out and use PowerShell commands </w:t>
-      </w:r>
-      <w:r>
-        <w:rPr>
-          <w:sz w:val="22"/>
-          <w:szCs w:val="22"/>
-        </w:rPr>
-        <w:t xml:space="preserve">or </w:t>
-      </w:r>
-      <w:r>
-        <w:rPr>
-          <w:sz w:val="22"/>
-          <w:szCs w:val="22"/>
-        </w:rPr>
-        <w:t>other configuration</w:t>
-      </w:r>
-      <w:r>
-        <w:rPr>
-          <w:sz w:val="22"/>
-          <w:szCs w:val="22"/>
-        </w:rPr>
-        <w:t xml:space="preserve"> tool</w:t>
-      </w:r>
-      <w:r>
-        <w:rPr>
-          <w:sz w:val="22"/>
-          <w:szCs w:val="22"/>
-        </w:rPr>
-        <w:t xml:space="preserve">s to </w:t>
-      </w:r>
-      <w:r>
-        <w:rPr>
-          <w:sz w:val="22"/>
-          <w:szCs w:val="22"/>
-        </w:rPr>
-        <w:t>change the hostname of your team’s independent Windows and Linux ser</w:t>
-      </w:r>
-      <w:r>
-        <w:rPr>
-          <w:sz w:val="22"/>
-          <w:szCs w:val="22"/>
-        </w:rPr>
-        <w:t>v</w:t>
-      </w:r>
-      <w:r>
-        <w:rPr>
-          <w:sz w:val="22"/>
-          <w:szCs w:val="22"/>
-        </w:rPr>
-        <w:t>ers.</w:t>
-      </w:r>
-      <w:r>
-        <w:rPr>
-          <w:sz w:val="22"/>
-          <w:szCs w:val="22"/>
-        </w:rPr>
-        <w:t xml:space="preserve"> (</w:t>
-      </w:r>
-      <w:r>
-        <w:rPr>
-          <w:sz w:val="22"/>
-          <w:szCs w:val="22"/>
-        </w:rPr>
-        <w:t>Your instructor</w:t>
-      </w:r>
-      <w:r>
-        <w:rPr>
-          <w:sz w:val="22"/>
-          <w:szCs w:val="22"/>
-        </w:rPr>
-        <w:t xml:space="preserve"> should have specified what </w:t>
-      </w:r>
-      <w:r>
-        <w:rPr>
-          <w:sz w:val="22"/>
-          <w:szCs w:val="22"/>
-        </w:rPr>
-        <w:t>your</w:t>
-      </w:r>
-      <w:r>
-        <w:rPr>
-          <w:sz w:val="22"/>
-          <w:szCs w:val="22"/>
-        </w:rPr>
-        <w:t xml:space="preserve"> new hostnames</w:t>
-      </w:r>
-      <w:r>
-        <w:rPr>
-          <w:sz w:val="22"/>
-          <w:szCs w:val="22"/>
-        </w:rPr>
-        <w:t xml:space="preserve"> should be</w:t>
-      </w:r>
-      <w:r>
-        <w:rPr>
-          <w:sz w:val="22"/>
-          <w:szCs w:val="22"/>
-        </w:rPr>
-        <w:t>.)</w:t>
-      </w:r>
-      <w:r>
-        <w:rPr>
-          <w:sz w:val="22"/>
-          <w:szCs w:val="22"/>
-        </w:rPr>
-        <w:t xml:space="preserve"> </w:t>
+        <w:t xml:space="preserve">Verify that you can create and use </w:t>
+      </w:r>
+      <w:proofErr w:type="spellStart"/>
+      <w:r>
+        <w:rPr>
+          <w:sz w:val="22"/>
+          <w:szCs w:val="22"/>
+        </w:rPr>
+        <w:t>PSSession</w:t>
+      </w:r>
+      <w:proofErr w:type="spellEnd"/>
+      <w:r>
+        <w:rPr>
+          <w:sz w:val="22"/>
+          <w:szCs w:val="22"/>
+        </w:rPr>
+        <w:t xml:space="preserve"> object</w:t>
+      </w:r>
+      <w:r>
+        <w:rPr>
+          <w:sz w:val="22"/>
+          <w:szCs w:val="22"/>
+        </w:rPr>
+        <w:t>s to remote</w:t>
+      </w:r>
+      <w:r>
+        <w:rPr>
+          <w:sz w:val="22"/>
+          <w:szCs w:val="22"/>
+        </w:rPr>
+        <w:t>ly execute a script block</w:t>
+      </w:r>
+      <w:r>
+        <w:rPr>
+          <w:sz w:val="22"/>
+          <w:szCs w:val="22"/>
+        </w:rPr>
+        <w:t xml:space="preserve"> between each of your team’s independent servers.</w:t>
       </w:r>
     </w:p>
     <w:p>
@@ -3265,937 +3909,7 @@
           <w:sz w:val="22"/>
           <w:szCs w:val="22"/>
         </w:rPr>
-        <w:t xml:space="preserve">Restart and verify that </w:t>
-      </w:r>
-      <w:r>
-        <w:rPr>
-          <w:sz w:val="22"/>
-          <w:szCs w:val="22"/>
-        </w:rPr>
-        <w:t>each</w:t>
-      </w:r>
-      <w:r>
-        <w:rPr>
-          <w:sz w:val="22"/>
-          <w:szCs w:val="22"/>
-        </w:rPr>
-        <w:t xml:space="preserve"> new hostname </w:t>
-      </w:r>
-      <w:r>
-        <w:rPr>
-          <w:sz w:val="22"/>
-          <w:szCs w:val="22"/>
-        </w:rPr>
-        <w:t xml:space="preserve">has </w:t>
-      </w:r>
-      <w:r>
-        <w:rPr>
-          <w:sz w:val="22"/>
-          <w:szCs w:val="22"/>
-        </w:rPr>
-        <w:t>take</w:t>
-      </w:r>
-      <w:r>
-        <w:rPr>
-          <w:sz w:val="22"/>
-          <w:szCs w:val="22"/>
-        </w:rPr>
-        <w:t>n</w:t>
-      </w:r>
-      <w:r>
-        <w:rPr>
-          <w:sz w:val="22"/>
-          <w:szCs w:val="22"/>
-        </w:rPr>
-        <w:t xml:space="preserve"> effect.</w:t>
-      </w:r>
-      <w:r>
-        <w:rPr>
-          <w:sz w:val="22"/>
-          <w:szCs w:val="22"/>
-        </w:rPr>
-        <w:t xml:space="preserve"> </w:t>
-      </w:r>
-    </w:p>
-    <w:p>
-      <w:pPr>
-        <w:pStyle w:val="ListParagraph"/>
-        <w:numPr>
-          <w:ilvl w:val="0"/>
-          <w:numId w:val="21"/>
-        </w:numPr>
-        <w:contextualSpacing w:val="0"/>
-        <w:rPr>
-          <w:sz w:val="22"/>
-          <w:szCs w:val="22"/>
-        </w:rPr>
-      </w:pPr>
-      <w:r>
-        <w:rPr>
-          <w:sz w:val="22"/>
-          <w:szCs w:val="22"/>
-        </w:rPr>
-        <w:t xml:space="preserve">Verify that </w:t>
-      </w:r>
-      <w:r>
-        <w:rPr>
-          <w:sz w:val="22"/>
-          <w:szCs w:val="22"/>
-        </w:rPr>
-        <w:t xml:space="preserve">your independent servers’ system logs or event logs </w:t>
-      </w:r>
-      <w:r>
-        <w:rPr>
-          <w:sz w:val="22"/>
-          <w:szCs w:val="22"/>
-        </w:rPr>
-        <w:t xml:space="preserve">have </w:t>
-      </w:r>
-      <w:r>
-        <w:rPr>
-          <w:sz w:val="22"/>
-          <w:szCs w:val="22"/>
-        </w:rPr>
-        <w:t>record</w:t>
-      </w:r>
-      <w:r>
-        <w:rPr>
-          <w:sz w:val="22"/>
-          <w:szCs w:val="22"/>
-        </w:rPr>
-        <w:t>s</w:t>
-      </w:r>
-      <w:r>
-        <w:rPr>
-          <w:sz w:val="22"/>
-          <w:szCs w:val="22"/>
-        </w:rPr>
-        <w:t xml:space="preserve"> </w:t>
-      </w:r>
-      <w:r>
-        <w:rPr>
-          <w:sz w:val="22"/>
-          <w:szCs w:val="22"/>
-        </w:rPr>
-        <w:t xml:space="preserve">that show </w:t>
-      </w:r>
-      <w:r>
-        <w:rPr>
-          <w:sz w:val="22"/>
-          <w:szCs w:val="22"/>
-        </w:rPr>
-        <w:t>the hostname change</w:t>
-      </w:r>
-      <w:r>
-        <w:rPr>
-          <w:sz w:val="22"/>
-          <w:szCs w:val="22"/>
-        </w:rPr>
-        <w:t xml:space="preserve"> </w:t>
-      </w:r>
-      <w:r>
-        <w:rPr>
-          <w:sz w:val="22"/>
-          <w:szCs w:val="22"/>
-        </w:rPr>
-        <w:t>and</w:t>
-      </w:r>
-      <w:r>
-        <w:rPr>
-          <w:sz w:val="22"/>
-          <w:szCs w:val="22"/>
-        </w:rPr>
-        <w:t>/or</w:t>
-      </w:r>
-      <w:r>
-        <w:rPr>
-          <w:sz w:val="22"/>
-          <w:szCs w:val="22"/>
-        </w:rPr>
-        <w:t xml:space="preserve"> reboot</w:t>
-      </w:r>
-      <w:r>
-        <w:rPr>
-          <w:sz w:val="22"/>
-          <w:szCs w:val="22"/>
-        </w:rPr>
-        <w:t xml:space="preserve"> </w:t>
-      </w:r>
-      <w:r>
-        <w:rPr>
-          <w:sz w:val="22"/>
-          <w:szCs w:val="22"/>
-        </w:rPr>
-        <w:t>events</w:t>
-      </w:r>
-      <w:r>
-        <w:rPr>
-          <w:sz w:val="22"/>
-          <w:szCs w:val="22"/>
-        </w:rPr>
-        <w:t>.</w:t>
-      </w:r>
-    </w:p>
-    <w:p>
-      <w:pPr>
-        <w:pStyle w:val="Heading2"/>
-      </w:pPr>
-      <w:r>
-        <w:t xml:space="preserve">Enable PowerShell remoting </w:t>
-      </w:r>
-      <w:r>
-        <w:t>on your team’s lab VMs</w:t>
-      </w:r>
-    </w:p>
-    <w:p>
-      <w:pPr>
-        <w:rPr>
-          <w:sz w:val="22"/>
-          <w:szCs w:val="22"/>
-        </w:rPr>
-      </w:pPr>
-      <w:r>
-        <w:rPr>
-          <w:sz w:val="22"/>
-          <w:szCs w:val="22"/>
-        </w:rPr>
-        <w:t xml:space="preserve">Your team’s Windows and Linux VMs are not joined to any domain, so there is no Kerberos ticketing service on either of them to handle authentication between computers. Instead, you’ll need to handle authentication yourself. Between the Windows computers (the jump server and your Windows lab machine), you can use </w:t>
-      </w:r>
-      <w:proofErr w:type="spellStart"/>
-      <w:r>
-        <w:rPr>
-          <w:sz w:val="22"/>
-          <w:szCs w:val="22"/>
-        </w:rPr>
-        <w:t>PSCredential</w:t>
-      </w:r>
-      <w:proofErr w:type="spellEnd"/>
-      <w:r>
-        <w:rPr>
-          <w:sz w:val="22"/>
-          <w:szCs w:val="22"/>
-        </w:rPr>
-        <w:t xml:space="preserve"> objects transported over </w:t>
-      </w:r>
-      <w:proofErr w:type="spellStart"/>
-      <w:r>
-        <w:rPr>
-          <w:sz w:val="22"/>
-          <w:szCs w:val="22"/>
-        </w:rPr>
-        <w:t>WSman</w:t>
-      </w:r>
-      <w:proofErr w:type="spellEnd"/>
-      <w:r>
-        <w:rPr>
-          <w:sz w:val="22"/>
-          <w:szCs w:val="22"/>
-        </w:rPr>
-        <w:t xml:space="preserve"> for authentication. Between either of those Windows computers and your Linux computer, you will use SSH for authentication.</w:t>
-      </w:r>
-    </w:p>
-    <w:p>
-      <w:pPr>
-        <w:pStyle w:val="ListParagraph"/>
-        <w:numPr>
-          <w:ilvl w:val="0"/>
-          <w:numId w:val="21"/>
-        </w:numPr>
-        <w:contextualSpacing w:val="0"/>
-        <w:rPr>
-          <w:sz w:val="22"/>
-          <w:szCs w:val="22"/>
-        </w:rPr>
-      </w:pPr>
-      <w:r>
-        <w:rPr>
-          <w:sz w:val="22"/>
-          <w:szCs w:val="22"/>
-        </w:rPr>
-        <w:t xml:space="preserve">Figure out and use PowerShell to create objects of type </w:t>
-      </w:r>
-      <w:proofErr w:type="spellStart"/>
-      <w:r>
-        <w:rPr>
-          <w:sz w:val="22"/>
-          <w:szCs w:val="22"/>
-        </w:rPr>
-        <w:t>PSCredential</w:t>
-      </w:r>
-      <w:proofErr w:type="spellEnd"/>
-      <w:r>
-        <w:rPr>
-          <w:sz w:val="22"/>
-          <w:szCs w:val="22"/>
-        </w:rPr>
-        <w:t>. Create a valid credential object that represents your domain account on the jump server. Create valid credential objects that represent your new local account</w:t>
-      </w:r>
-      <w:r>
-        <w:rPr>
-          <w:sz w:val="22"/>
-          <w:szCs w:val="22"/>
-        </w:rPr>
-        <w:t>s</w:t>
-      </w:r>
-      <w:r>
-        <w:rPr>
-          <w:sz w:val="22"/>
-          <w:szCs w:val="22"/>
-        </w:rPr>
-        <w:t xml:space="preserve"> on your team’s independent </w:t>
-      </w:r>
-      <w:r>
-        <w:rPr>
-          <w:sz w:val="22"/>
-          <w:szCs w:val="22"/>
-        </w:rPr>
-        <w:t>Windows</w:t>
-      </w:r>
-      <w:r>
-        <w:rPr>
-          <w:sz w:val="22"/>
-          <w:szCs w:val="22"/>
-        </w:rPr>
-        <w:t xml:space="preserve"> VM. </w:t>
-      </w:r>
-      <w:r>
-        <w:rPr>
-          <w:sz w:val="22"/>
-          <w:szCs w:val="22"/>
-        </w:rPr>
-        <w:t>(</w:t>
-      </w:r>
-      <w:r>
-        <w:rPr>
-          <w:i/>
-          <w:iCs/>
-          <w:sz w:val="22"/>
-          <w:szCs w:val="22"/>
-        </w:rPr>
-        <w:t>Hint</w:t>
-      </w:r>
-      <w:proofErr w:type="gramStart"/>
-      <w:r>
-        <w:rPr>
-          <w:i/>
-          <w:iCs/>
-          <w:sz w:val="22"/>
-          <w:szCs w:val="22"/>
-        </w:rPr>
-        <w:t>:</w:t>
-      </w:r>
-      <w:r>
-        <w:rPr>
-          <w:sz w:val="22"/>
-          <w:szCs w:val="22"/>
-        </w:rPr>
-        <w:t xml:space="preserve">  </w:t>
-      </w:r>
-      <w:r>
-        <w:rPr>
-          <w:rFonts w:ascii="Consolas" w:hAnsi="Consolas"/>
-          <w:b/>
-          <w:bCs/>
-          <w:sz w:val="22"/>
-          <w:szCs w:val="22"/>
-        </w:rPr>
-        <w:t>Get</w:t>
-      </w:r>
-      <w:proofErr w:type="gramEnd"/>
-      <w:r>
-        <w:rPr>
-          <w:rFonts w:ascii="Consolas" w:hAnsi="Consolas"/>
-          <w:b/>
-          <w:bCs/>
-          <w:sz w:val="22"/>
-          <w:szCs w:val="22"/>
-        </w:rPr>
-        <w:t>-Command *credential</w:t>
-      </w:r>
-      <w:proofErr w:type="gramStart"/>
-      <w:r>
-        <w:rPr>
-          <w:rFonts w:ascii="Consolas" w:hAnsi="Consolas"/>
-          <w:b/>
-          <w:bCs/>
-          <w:sz w:val="22"/>
-          <w:szCs w:val="22"/>
-        </w:rPr>
-        <w:t>*</w:t>
-      </w:r>
-      <w:r>
-        <w:rPr>
-          <w:sz w:val="22"/>
-          <w:szCs w:val="22"/>
-        </w:rPr>
-        <w:t xml:space="preserve">  )</w:t>
-      </w:r>
-      <w:proofErr w:type="gramEnd"/>
-    </w:p>
-    <w:p>
-      <w:pPr>
-        <w:pStyle w:val="ListParagraph"/>
-        <w:numPr>
-          <w:ilvl w:val="0"/>
-          <w:numId w:val="21"/>
-        </w:numPr>
-        <w:contextualSpacing w:val="0"/>
-        <w:rPr>
-          <w:sz w:val="22"/>
-          <w:szCs w:val="22"/>
-        </w:rPr>
-      </w:pPr>
-      <w:r>
-        <w:rPr>
-          <w:sz w:val="22"/>
-          <w:szCs w:val="22"/>
-        </w:rPr>
-        <w:t xml:space="preserve">Figure out and use PowerShell commands </w:t>
-      </w:r>
-      <w:r>
-        <w:rPr>
-          <w:sz w:val="22"/>
-          <w:szCs w:val="22"/>
-        </w:rPr>
-        <w:t xml:space="preserve">and other configurations </w:t>
-      </w:r>
-      <w:r>
-        <w:rPr>
-          <w:sz w:val="22"/>
-          <w:szCs w:val="22"/>
-        </w:rPr>
-        <w:t xml:space="preserve">to </w:t>
-      </w:r>
-      <w:r>
-        <w:rPr>
-          <w:sz w:val="22"/>
-          <w:szCs w:val="22"/>
-        </w:rPr>
-        <w:t xml:space="preserve">enable PowerShell </w:t>
-      </w:r>
-      <w:proofErr w:type="gramStart"/>
-      <w:r>
-        <w:rPr>
-          <w:sz w:val="22"/>
-          <w:szCs w:val="22"/>
-        </w:rPr>
-        <w:t>remoting</w:t>
-      </w:r>
-      <w:proofErr w:type="gramEnd"/>
-      <w:r>
-        <w:rPr>
-          <w:sz w:val="22"/>
-          <w:szCs w:val="22"/>
-        </w:rPr>
-        <w:t xml:space="preserve"> between your independent machines</w:t>
-      </w:r>
-      <w:r>
-        <w:rPr>
-          <w:sz w:val="22"/>
-          <w:szCs w:val="22"/>
-        </w:rPr>
-        <w:t xml:space="preserve">. </w:t>
-      </w:r>
-      <w:r>
-        <w:rPr>
-          <w:sz w:val="22"/>
-          <w:szCs w:val="22"/>
-        </w:rPr>
-        <w:t>Hint</w:t>
-      </w:r>
-      <w:r>
-        <w:rPr>
-          <w:sz w:val="22"/>
-          <w:szCs w:val="22"/>
-        </w:rPr>
-        <w:t>s</w:t>
-      </w:r>
-      <w:r>
-        <w:rPr>
-          <w:sz w:val="22"/>
-          <w:szCs w:val="22"/>
-        </w:rPr>
-        <w:t>:</w:t>
-      </w:r>
-    </w:p>
-    <w:p>
-      <w:pPr>
-        <w:pStyle w:val="ListParagraph"/>
-        <w:numPr>
-          <w:ilvl w:val="1"/>
-          <w:numId w:val="21"/>
-        </w:numPr>
-        <w:contextualSpacing w:val="0"/>
-        <w:rPr>
-          <w:sz w:val="22"/>
-          <w:szCs w:val="22"/>
-        </w:rPr>
-      </w:pPr>
-      <w:r>
-        <w:rPr>
-          <w:sz w:val="22"/>
-          <w:szCs w:val="22"/>
-        </w:rPr>
-        <w:t>C</w:t>
-      </w:r>
-      <w:r>
-        <w:rPr>
-          <w:sz w:val="22"/>
-          <w:szCs w:val="22"/>
-        </w:rPr>
-        <w:t>onfigure</w:t>
-      </w:r>
-      <w:r>
-        <w:rPr>
-          <w:sz w:val="22"/>
-          <w:szCs w:val="22"/>
-        </w:rPr>
-        <w:t xml:space="preserve"> </w:t>
-      </w:r>
-      <w:proofErr w:type="spellStart"/>
-      <w:proofErr w:type="gramStart"/>
-      <w:r>
-        <w:rPr>
-          <w:b/>
-          <w:bCs/>
-          <w:sz w:val="22"/>
-          <w:szCs w:val="22"/>
-        </w:rPr>
-        <w:t>TrustedHosts</w:t>
-      </w:r>
-      <w:proofErr w:type="spellEnd"/>
-      <w:r>
-        <w:rPr>
-          <w:sz w:val="22"/>
-          <w:szCs w:val="22"/>
-        </w:rPr>
-        <w:t xml:space="preserve"> </w:t>
-      </w:r>
-      <w:r>
-        <w:rPr>
-          <w:sz w:val="22"/>
-          <w:szCs w:val="22"/>
-        </w:rPr>
-        <w:t>.</w:t>
-      </w:r>
-      <w:proofErr w:type="gramEnd"/>
-      <w:r>
-        <w:rPr>
-          <w:sz w:val="22"/>
-          <w:szCs w:val="22"/>
-        </w:rPr>
-        <w:t xml:space="preserve">  </w:t>
-      </w:r>
-      <w:r>
-        <w:rPr>
-          <w:sz w:val="22"/>
-          <w:szCs w:val="22"/>
-        </w:rPr>
-        <w:t>(</w:t>
-      </w:r>
-      <w:proofErr w:type="gramStart"/>
-      <w:r>
-        <w:rPr>
-          <w:i/>
-          <w:iCs/>
-          <w:sz w:val="22"/>
-          <w:szCs w:val="22"/>
-        </w:rPr>
-        <w:t>caution</w:t>
-      </w:r>
-      <w:proofErr w:type="gramEnd"/>
-      <w:r>
-        <w:rPr>
-          <w:i/>
-          <w:iCs/>
-          <w:sz w:val="22"/>
-          <w:szCs w:val="22"/>
-        </w:rPr>
-        <w:t>: d</w:t>
-      </w:r>
-      <w:r>
-        <w:rPr>
-          <w:i/>
-          <w:iCs/>
-          <w:sz w:val="22"/>
-          <w:szCs w:val="22"/>
-        </w:rPr>
-        <w:t xml:space="preserve">on’t erase any existing </w:t>
-      </w:r>
-      <w:proofErr w:type="spellStart"/>
-      <w:r>
-        <w:rPr>
-          <w:b/>
-          <w:bCs/>
-          <w:sz w:val="22"/>
-          <w:szCs w:val="22"/>
-        </w:rPr>
-        <w:t>TrustedHosts</w:t>
-      </w:r>
-      <w:proofErr w:type="spellEnd"/>
-      <w:r>
-        <w:rPr>
-          <w:i/>
-          <w:iCs/>
-          <w:sz w:val="22"/>
-          <w:szCs w:val="22"/>
-        </w:rPr>
-        <w:t xml:space="preserve"> settings on the jump server!</w:t>
-      </w:r>
-      <w:r>
-        <w:rPr>
-          <w:i/>
-          <w:iCs/>
-          <w:sz w:val="22"/>
-          <w:szCs w:val="22"/>
-        </w:rPr>
-        <w:t xml:space="preserve"> It</w:t>
-      </w:r>
-      <w:r>
-        <w:rPr>
-          <w:i/>
-          <w:iCs/>
-          <w:sz w:val="22"/>
-          <w:szCs w:val="22"/>
-        </w:rPr>
-        <w:t xml:space="preserve"> i</w:t>
-      </w:r>
-      <w:r>
-        <w:rPr>
-          <w:i/>
-          <w:iCs/>
-          <w:sz w:val="22"/>
-          <w:szCs w:val="22"/>
-        </w:rPr>
-        <w:t xml:space="preserve">s already configured to allow connections to </w:t>
-      </w:r>
-      <w:r>
-        <w:rPr>
-          <w:i/>
-          <w:iCs/>
-          <w:sz w:val="22"/>
-          <w:szCs w:val="22"/>
-        </w:rPr>
-        <w:t xml:space="preserve">all machines in </w:t>
-      </w:r>
-      <w:r>
-        <w:rPr>
-          <w:i/>
-          <w:iCs/>
-          <w:sz w:val="22"/>
-          <w:szCs w:val="22"/>
-        </w:rPr>
-        <w:t>the lab</w:t>
-      </w:r>
-      <w:r>
-        <w:rPr>
-          <w:i/>
-          <w:iCs/>
-          <w:sz w:val="22"/>
-          <w:szCs w:val="22"/>
-        </w:rPr>
-        <w:t xml:space="preserve"> subnet</w:t>
-      </w:r>
-      <w:r>
-        <w:rPr>
-          <w:i/>
-          <w:iCs/>
-          <w:sz w:val="22"/>
-          <w:szCs w:val="22"/>
-        </w:rPr>
-        <w:t xml:space="preserve">, including your team’s independent </w:t>
-      </w:r>
-      <w:r>
-        <w:rPr>
-          <w:i/>
-          <w:iCs/>
-          <w:sz w:val="22"/>
-          <w:szCs w:val="22"/>
-        </w:rPr>
-        <w:t>VMs.</w:t>
-      </w:r>
-      <w:r>
-        <w:rPr>
-          <w:sz w:val="22"/>
-          <w:szCs w:val="22"/>
-        </w:rPr>
-        <w:t>)</w:t>
-      </w:r>
-    </w:p>
-    <w:p>
-      <w:pPr>
-        <w:pStyle w:val="ListParagraph"/>
-        <w:numPr>
-          <w:ilvl w:val="1"/>
-          <w:numId w:val="21"/>
-        </w:numPr>
-        <w:contextualSpacing w:val="0"/>
-        <w:rPr>
-          <w:sz w:val="22"/>
-          <w:szCs w:val="22"/>
-        </w:rPr>
-      </w:pPr>
-      <w:r>
-        <w:rPr>
-          <w:sz w:val="22"/>
-          <w:szCs w:val="22"/>
-        </w:rPr>
-        <w:t>T</w:t>
-      </w:r>
-      <w:r>
-        <w:rPr>
-          <w:sz w:val="22"/>
-          <w:szCs w:val="22"/>
-        </w:rPr>
-        <w:t>ry us</w:t>
-      </w:r>
-      <w:r>
-        <w:rPr>
-          <w:sz w:val="22"/>
-          <w:szCs w:val="22"/>
-        </w:rPr>
-        <w:t>ing</w:t>
-      </w:r>
-      <w:r>
-        <w:rPr>
-          <w:sz w:val="22"/>
-          <w:szCs w:val="22"/>
-        </w:rPr>
-        <w:t xml:space="preserve"> your</w:t>
-      </w:r>
-      <w:r>
-        <w:rPr>
-          <w:sz w:val="22"/>
-          <w:szCs w:val="22"/>
-        </w:rPr>
-        <w:t xml:space="preserve"> </w:t>
-      </w:r>
-      <w:proofErr w:type="spellStart"/>
-      <w:r>
-        <w:rPr>
-          <w:sz w:val="22"/>
-          <w:szCs w:val="22"/>
-        </w:rPr>
-        <w:t>PSCredential</w:t>
-      </w:r>
-      <w:proofErr w:type="spellEnd"/>
-      <w:r>
-        <w:rPr>
-          <w:sz w:val="22"/>
-          <w:szCs w:val="22"/>
-        </w:rPr>
-        <w:t xml:space="preserve"> objects</w:t>
-      </w:r>
-      <w:r>
-        <w:rPr>
-          <w:sz w:val="22"/>
-          <w:szCs w:val="22"/>
-        </w:rPr>
-        <w:t xml:space="preserve"> to authenticate your </w:t>
-      </w:r>
-      <w:proofErr w:type="spellStart"/>
-      <w:r>
-        <w:rPr>
-          <w:sz w:val="22"/>
-          <w:szCs w:val="22"/>
-        </w:rPr>
-        <w:t>PSRemoting</w:t>
-      </w:r>
-      <w:proofErr w:type="spellEnd"/>
-      <w:r>
-        <w:rPr>
-          <w:sz w:val="22"/>
-          <w:szCs w:val="22"/>
-        </w:rPr>
-        <w:t xml:space="preserve"> attempts</w:t>
-      </w:r>
-      <w:r>
-        <w:rPr>
-          <w:sz w:val="22"/>
-          <w:szCs w:val="22"/>
-        </w:rPr>
-        <w:t>.</w:t>
-      </w:r>
-    </w:p>
-    <w:p>
-      <w:pPr>
-        <w:pStyle w:val="ListParagraph"/>
-        <w:numPr>
-          <w:ilvl w:val="1"/>
-          <w:numId w:val="21"/>
-        </w:numPr>
-        <w:contextualSpacing w:val="0"/>
-        <w:rPr>
-          <w:sz w:val="22"/>
-          <w:szCs w:val="22"/>
-        </w:rPr>
-      </w:pPr>
-      <w:r>
-        <w:rPr>
-          <w:sz w:val="22"/>
-          <w:szCs w:val="22"/>
-        </w:rPr>
-        <w:t>Y</w:t>
-      </w:r>
-      <w:r>
-        <w:rPr>
-          <w:sz w:val="22"/>
-          <w:szCs w:val="22"/>
-        </w:rPr>
-        <w:t xml:space="preserve">ou need to configure a </w:t>
-      </w:r>
-      <w:r>
-        <w:rPr>
-          <w:sz w:val="22"/>
-          <w:szCs w:val="22"/>
-        </w:rPr>
-        <w:t xml:space="preserve">PowerShell </w:t>
-      </w:r>
-      <w:r>
-        <w:rPr>
-          <w:sz w:val="22"/>
-          <w:szCs w:val="22"/>
-        </w:rPr>
-        <w:t xml:space="preserve">subsystem for </w:t>
-      </w:r>
-      <w:r>
-        <w:rPr>
-          <w:sz w:val="22"/>
-          <w:szCs w:val="22"/>
-        </w:rPr>
-        <w:t>the Linux VM’s</w:t>
-      </w:r>
-      <w:r>
-        <w:rPr>
-          <w:sz w:val="22"/>
-          <w:szCs w:val="22"/>
-        </w:rPr>
-        <w:t xml:space="preserve"> SSH daemon</w:t>
-      </w:r>
-      <w:r>
-        <w:rPr>
-          <w:sz w:val="22"/>
-          <w:szCs w:val="22"/>
-        </w:rPr>
-        <w:t xml:space="preserve"> </w:t>
-      </w:r>
-      <w:proofErr w:type="spellStart"/>
-      <w:r>
-        <w:rPr>
-          <w:b/>
-          <w:bCs/>
-          <w:sz w:val="22"/>
-          <w:szCs w:val="22"/>
-        </w:rPr>
-        <w:t>sshd</w:t>
-      </w:r>
-      <w:proofErr w:type="spellEnd"/>
-      <w:r>
-        <w:rPr>
-          <w:sz w:val="22"/>
-          <w:szCs w:val="22"/>
-        </w:rPr>
-        <w:t>.</w:t>
-      </w:r>
-    </w:p>
-    <w:p>
-      <w:pPr>
-        <w:pStyle w:val="ListParagraph"/>
-        <w:numPr>
-          <w:ilvl w:val="2"/>
-          <w:numId w:val="21"/>
-        </w:numPr>
-        <w:contextualSpacing w:val="0"/>
-        <w:rPr>
-          <w:sz w:val="22"/>
-          <w:szCs w:val="22"/>
-        </w:rPr>
-      </w:pPr>
-      <w:r>
-        <w:rPr>
-          <w:sz w:val="22"/>
-          <w:szCs w:val="22"/>
-        </w:rPr>
-        <w:t>To connect from your team’s Linux VM to your team’s Windows VM, you also need to configure a PowerShell subsystem for the Windows VM’s SSH daemon.</w:t>
-      </w:r>
-    </w:p>
-    <w:p>
-      <w:pPr>
-        <w:pStyle w:val="ListParagraph"/>
-        <w:numPr>
-          <w:ilvl w:val="0"/>
-          <w:numId w:val="21"/>
-        </w:numPr>
-        <w:contextualSpacing w:val="0"/>
-        <w:rPr>
-          <w:sz w:val="22"/>
-          <w:szCs w:val="22"/>
-        </w:rPr>
-      </w:pPr>
-      <w:r>
-        <w:rPr>
-          <w:sz w:val="22"/>
-          <w:szCs w:val="22"/>
-        </w:rPr>
         <w:lastRenderedPageBreak/>
-        <w:t xml:space="preserve">Verify that you can create and use </w:t>
-      </w:r>
-      <w:proofErr w:type="spellStart"/>
-      <w:r>
-        <w:rPr>
-          <w:sz w:val="22"/>
-          <w:szCs w:val="22"/>
-        </w:rPr>
-        <w:t>PSSession</w:t>
-      </w:r>
-      <w:proofErr w:type="spellEnd"/>
-      <w:r>
-        <w:rPr>
-          <w:sz w:val="22"/>
-          <w:szCs w:val="22"/>
-        </w:rPr>
-        <w:t xml:space="preserve"> object</w:t>
-      </w:r>
-      <w:r>
-        <w:rPr>
-          <w:sz w:val="22"/>
-          <w:szCs w:val="22"/>
-        </w:rPr>
-        <w:t>s to remote</w:t>
-      </w:r>
-      <w:r>
-        <w:rPr>
-          <w:sz w:val="22"/>
-          <w:szCs w:val="22"/>
-        </w:rPr>
-        <w:t>ly execute a script block</w:t>
-      </w:r>
-      <w:r>
-        <w:rPr>
-          <w:sz w:val="22"/>
-          <w:szCs w:val="22"/>
-        </w:rPr>
-        <w:t xml:space="preserve"> between each of your team’s independent servers.</w:t>
-      </w:r>
-    </w:p>
-    <w:p>
-      <w:pPr>
-        <w:pStyle w:val="ListParagraph"/>
-        <w:numPr>
-          <w:ilvl w:val="0"/>
-          <w:numId w:val="21"/>
-        </w:numPr>
-        <w:contextualSpacing w:val="0"/>
-        <w:rPr>
-          <w:sz w:val="22"/>
-          <w:szCs w:val="22"/>
-        </w:rPr>
-      </w:pPr>
-      <w:r>
-        <w:rPr>
-          <w:sz w:val="22"/>
-          <w:szCs w:val="22"/>
-        </w:rPr>
         <w:t xml:space="preserve">Verify that you can create and use </w:t>
       </w:r>
       <w:proofErr w:type="spellStart"/>
@@ -4370,30 +4084,14 @@
           <w:sz w:val="22"/>
           <w:szCs w:val="22"/>
         </w:rPr>
-        <w:t xml:space="preserve">that you and your partner found most </w:t>
-      </w:r>
-      <w:proofErr w:type="gramStart"/>
-      <w:r>
-        <w:rPr>
-          <w:sz w:val="22"/>
-          <w:szCs w:val="22"/>
-        </w:rPr>
-        <w:t>helpful</w:t>
-      </w:r>
-      <w:r>
-        <w:rPr>
-          <w:sz w:val="22"/>
-          <w:szCs w:val="22"/>
-        </w:rPr>
-        <w:t>, and</w:t>
-      </w:r>
-      <w:proofErr w:type="gramEnd"/>
-      <w:r>
-        <w:rPr>
-          <w:sz w:val="22"/>
-          <w:szCs w:val="22"/>
-        </w:rPr>
-        <w:t xml:space="preserve"> include them in your report</w:t>
+        <w:t>that you and your partner found most helpful</w:t>
+      </w:r>
+      <w:r>
+        <w:rPr>
+          <w:sz w:val="22"/>
+          <w:szCs w:val="22"/>
+        </w:rPr>
+        <w:t>, and include them in your report</w:t>
       </w:r>
       <w:r>
         <w:rPr>
@@ -4416,27 +4114,7 @@
           <w:sz w:val="22"/>
           <w:szCs w:val="22"/>
         </w:rPr>
-        <w:t xml:space="preserve">(DO NOT submit one </w:t>
-      </w:r>
-      <w:proofErr w:type="gramStart"/>
-      <w:r>
-        <w:rPr>
-          <w:i/>
-          <w:iCs/>
-          <w:sz w:val="22"/>
-          <w:szCs w:val="22"/>
-        </w:rPr>
-        <w:t>jointly-authored</w:t>
-      </w:r>
-      <w:proofErr w:type="gramEnd"/>
-      <w:r>
-        <w:rPr>
-          <w:i/>
-          <w:iCs/>
-          <w:sz w:val="22"/>
-          <w:szCs w:val="22"/>
-        </w:rPr>
-        <w:t xml:space="preserve"> document. Each team member should write and submit their own individual report.)</w:t>
+        <w:t>(DO NOT submit one jointly-authored document. Each team member should write and submit their own individual report.)</w:t>
       </w:r>
       <w:r>
         <w:rPr>
@@ -4535,27 +4213,7 @@
                 <w:sz w:val="22"/>
                 <w:szCs w:val="22"/>
               </w:rPr>
-              <w:t xml:space="preserve">Report </w:t>
-            </w:r>
-            <w:proofErr w:type="gramStart"/>
-            <w:r>
-              <w:rPr>
-                <w:b w:val="0"/>
-                <w:bCs w:val="0"/>
-                <w:sz w:val="22"/>
-                <w:szCs w:val="22"/>
-              </w:rPr>
-              <w:t>in</w:t>
-            </w:r>
-            <w:proofErr w:type="gramEnd"/>
-            <w:r>
-              <w:rPr>
-                <w:b w:val="0"/>
-                <w:bCs w:val="0"/>
-                <w:sz w:val="22"/>
-                <w:szCs w:val="22"/>
-              </w:rPr>
-              <w:t xml:space="preserve"> Microsoft Word format, with team members’ names at the top</w:t>
+              <w:t>Report in Microsoft Word format, with team members’ names at the top</w:t>
             </w:r>
           </w:p>
         </w:tc>
@@ -4756,7 +4414,25 @@
                 <w:sz w:val="22"/>
                 <w:szCs w:val="22"/>
               </w:rPr>
-              <w:t>evidence of it in system event logs</w:t>
+              <w:t xml:space="preserve">evidence of </w:t>
+            </w:r>
+            <w:r>
+              <w:rPr>
+                <w:b w:val="0"/>
+                <w:bCs w:val="0"/>
+                <w:sz w:val="22"/>
+                <w:szCs w:val="22"/>
+              </w:rPr>
+              <w:t>it</w:t>
+            </w:r>
+            <w:r>
+              <w:rPr>
+                <w:b w:val="0"/>
+                <w:bCs w:val="0"/>
+                <w:sz w:val="22"/>
+                <w:szCs w:val="22"/>
+              </w:rPr>
+              <w:t xml:space="preserve"> in system event logs</w:t>
             </w:r>
           </w:p>
         </w:tc>

</xml_diff>